<commit_message>
More editing of design doc and activity log
</commit_message>
<xml_diff>
--- a/Updated Design Document.docx
+++ b/Updated Design Document.docx
@@ -1097,8 +1097,6 @@
       <w:r>
         <w:t xml:space="preserve">The parser will call the database manager to execute specific functions once a command has been seen to be valid and the command has been parsed. </w:t>
       </w:r>
-      <w:bookmarkStart w:id="0" w:name="_GoBack"/>
-      <w:bookmarkEnd w:id="0"/>
     </w:p>
     <w:p>
       <w:pPr>
@@ -1153,14 +1151,6 @@
           <w:numId w:val="10"/>
         </w:numPr>
       </w:pPr>
-      <w:r>
-        <w:t>Model</w:t>
-      </w:r>
-      <w:r>
-        <w:t xml:space="preserve"> and Interaction</w:t>
-      </w:r>
-    </w:p>
-    <w:p>
       <w:r>
         <w:rPr>
           <w:noProof/>
@@ -1169,18 +1159,152 @@
         <mc:AlternateContent>
           <mc:Choice Requires="wps">
             <w:drawing>
-              <wp:anchor distT="0" distB="0" distL="114300" distR="114300" simplePos="0" relativeHeight="251687936" behindDoc="0" locked="0" layoutInCell="1" allowOverlap="1" wp14:anchorId="35CE43BF" wp14:editId="4509D35F">
+              <wp:anchor distT="0" distB="0" distL="114300" distR="114300" simplePos="0" relativeHeight="251767808" behindDoc="0" locked="0" layoutInCell="1" allowOverlap="1" wp14:anchorId="4F12DF7B" wp14:editId="22144B60">
                 <wp:simplePos x="0" y="0"/>
                 <wp:positionH relativeFrom="column">
-                  <wp:posOffset>-304800</wp:posOffset>
+                  <wp:posOffset>-257175</wp:posOffset>
                 </wp:positionH>
                 <wp:positionV relativeFrom="paragraph">
-                  <wp:posOffset>172085</wp:posOffset>
+                  <wp:posOffset>200660</wp:posOffset>
                 </wp:positionV>
-                <wp:extent cx="1476375" cy="2828925"/>
+                <wp:extent cx="981075" cy="676275"/>
                 <wp:effectExtent l="0" t="0" r="28575" b="28575"/>
                 <wp:wrapNone/>
-                <wp:docPr id="28" name="Text Box 28"/>
+                <wp:docPr id="10" name="Text Box 2"/>
+                <wp:cNvGraphicFramePr>
+                  <a:graphicFrameLocks xmlns:a="http://schemas.openxmlformats.org/drawingml/2006/main"/>
+                </wp:cNvGraphicFramePr>
+                <a:graphic xmlns:a="http://schemas.openxmlformats.org/drawingml/2006/main">
+                  <a:graphicData uri="http://schemas.microsoft.com/office/word/2010/wordprocessingShape">
+                    <wps:wsp>
+                      <wps:cNvSpPr txBox="1">
+                        <a:spLocks noChangeArrowheads="1"/>
+                      </wps:cNvSpPr>
+                      <wps:spPr bwMode="auto">
+                        <a:xfrm>
+                          <a:off x="0" y="0"/>
+                          <a:ext cx="981075" cy="676275"/>
+                        </a:xfrm>
+                        <a:prstGeom prst="rect">
+                          <a:avLst/>
+                        </a:prstGeom>
+                        <a:solidFill>
+                          <a:srgbClr val="FFFFFF"/>
+                        </a:solidFill>
+                        <a:ln w="9525">
+                          <a:solidFill>
+                            <a:srgbClr val="000000"/>
+                          </a:solidFill>
+                          <a:miter lim="800000"/>
+                          <a:headEnd/>
+                          <a:tailEnd/>
+                        </a:ln>
+                      </wps:spPr>
+                      <wps:txbx>
+                        <w:txbxContent>
+                          <w:p>
+                            <w:pPr>
+                              <w:jc w:val="center"/>
+                            </w:pPr>
+                            <w:r>
+                              <w:t>Parser</w:t>
+                            </w:r>
+                          </w:p>
+                          <w:p>
+                            <w:pPr>
+                              <w:jc w:val="center"/>
+                            </w:pPr>
+                            <w:proofErr w:type="gramStart"/>
+                            <w:r>
+                              <w:t>validate()</w:t>
+                            </w:r>
+                            <w:proofErr w:type="gramEnd"/>
+                            <w:r>
+                              <w:t xml:space="preserve"> </w:t>
+                            </w:r>
+                          </w:p>
+                        </w:txbxContent>
+                      </wps:txbx>
+                      <wps:bodyPr rot="0" vert="horz" wrap="square" lIns="91440" tIns="45720" rIns="91440" bIns="45720" anchor="t" anchorCtr="0">
+                        <a:noAutofit/>
+                      </wps:bodyPr>
+                    </wps:wsp>
+                  </a:graphicData>
+                </a:graphic>
+                <wp14:sizeRelH relativeFrom="margin">
+                  <wp14:pctWidth>0</wp14:pctWidth>
+                </wp14:sizeRelH>
+                <wp14:sizeRelV relativeFrom="margin">
+                  <wp14:pctHeight>0</wp14:pctHeight>
+                </wp14:sizeRelV>
+              </wp:anchor>
+            </w:drawing>
+          </mc:Choice>
+          <mc:Fallback>
+            <w:pict>
+              <v:shapetype id="_x0000_t202" coordsize="21600,21600" o:spt="202" path="m,l,21600r21600,l21600,xe">
+                <v:stroke joinstyle="miter"/>
+                <v:path gradientshapeok="t" o:connecttype="rect"/>
+              </v:shapetype>
+              <v:shape id="_x0000_s1030" type="#_x0000_t202" style="position:absolute;left:0;text-align:left;margin-left:-20.25pt;margin-top:15.8pt;width:77.25pt;height:53.25pt;z-index:251767808;visibility:visible;mso-wrap-style:square;mso-width-percent:0;mso-height-percent:0;mso-wrap-distance-left:9pt;mso-wrap-distance-top:0;mso-wrap-distance-right:9pt;mso-wrap-distance-bottom:0;mso-position-horizontal:absolute;mso-position-horizontal-relative:text;mso-position-vertical:absolute;mso-position-vertical-relative:text;mso-width-percent:0;mso-height-percent:0;mso-width-relative:margin;mso-height-relative:margin;v-text-anchor:top" o:gfxdata="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">
+                <v:textbox>
+                  <w:txbxContent>
+                    <w:p>
+                      <w:pPr>
+                        <w:jc w:val="center"/>
+                      </w:pPr>
+                      <w:r>
+                        <w:t>Parser</w:t>
+                      </w:r>
+                    </w:p>
+                    <w:p>
+                      <w:pPr>
+                        <w:jc w:val="center"/>
+                      </w:pPr>
+                      <w:proofErr w:type="gramStart"/>
+                      <w:r>
+                        <w:t>validate()</w:t>
+                      </w:r>
+                      <w:proofErr w:type="gramEnd"/>
+                      <w:r>
+                        <w:t xml:space="preserve"> </w:t>
+                      </w:r>
+                    </w:p>
+                  </w:txbxContent>
+                </v:textbox>
+              </v:shape>
+            </w:pict>
+          </mc:Fallback>
+        </mc:AlternateContent>
+      </w:r>
+      <w:r>
+        <w:t>Model</w:t>
+      </w:r>
+      <w:r>
+        <w:t xml:space="preserve"> and Interaction</w:t>
+      </w:r>
+    </w:p>
+    <w:p>
+      <w:r>
+        <w:rPr>
+          <w:noProof/>
+          <w:lang w:eastAsia="zh-CN"/>
+        </w:rPr>
+        <mc:AlternateContent>
+          <mc:Choice Requires="wps">
+            <w:drawing>
+              <wp:anchor distT="0" distB="0" distL="114300" distR="114300" simplePos="0" relativeHeight="251694080" behindDoc="0" locked="0" layoutInCell="1" allowOverlap="1" wp14:anchorId="5E7FD4C8" wp14:editId="6912EB06">
+                <wp:simplePos x="0" y="0"/>
+                <wp:positionH relativeFrom="column">
+                  <wp:posOffset>4790440</wp:posOffset>
+                </wp:positionH>
+                <wp:positionV relativeFrom="paragraph">
+                  <wp:posOffset>248920</wp:posOffset>
+                </wp:positionV>
+                <wp:extent cx="1857375" cy="1028700"/>
+                <wp:effectExtent l="0" t="0" r="28575" b="19050"/>
+                <wp:wrapNone/>
+                <wp:docPr id="290" name="Text Box 290"/>
                 <wp:cNvGraphicFramePr/>
                 <a:graphic xmlns:a="http://schemas.openxmlformats.org/drawingml/2006/main">
                   <a:graphicData uri="http://schemas.microsoft.com/office/word/2010/wordprocessingShape">
@@ -1189,7 +1313,7 @@
                       <wps:spPr>
                         <a:xfrm>
                           <a:off x="0" y="0"/>
-                          <a:ext cx="1476375" cy="2828925"/>
+                          <a:ext cx="1857375" cy="1028700"/>
                         </a:xfrm>
                         <a:prstGeom prst="rect">
                           <a:avLst/>
@@ -1231,7 +1355,7 @@
                               <w:rPr>
                                 <w:sz w:val="20"/>
                               </w:rPr>
-                              <w:t>DB Manager</w:t>
+                              <w:t>Attribute</w:t>
                             </w:r>
                           </w:p>
                           <w:p>
@@ -1240,20 +1364,68 @@
                                 <w:sz w:val="20"/>
                               </w:rPr>
                             </w:pPr>
+                            <w:proofErr w:type="gramStart"/>
                             <w:r>
                               <w:rPr>
                                 <w:sz w:val="20"/>
                               </w:rPr>
-                              <w:t xml:space="preserve">Set </w:t>
+                              <w:t>Attribute(</w:t>
+                            </w:r>
+                            <w:proofErr w:type="gramEnd"/>
+                            <w:r>
+                              <w:rPr>
+                                <w:sz w:val="20"/>
+                              </w:rPr>
+                              <w:t>S</w:t>
+                            </w:r>
+                            <w:r>
+                              <w:rPr>
+                                <w:sz w:val="20"/>
+                              </w:rPr>
+                              <w:t xml:space="preserve">tring name, </w:t>
                             </w:r>
                             <w:proofErr w:type="spellStart"/>
                             <w:r>
                               <w:rPr>
                                 <w:sz w:val="20"/>
                               </w:rPr>
-                              <w:t>relationNames</w:t>
+                              <w:t>bool</w:t>
                             </w:r>
                             <w:proofErr w:type="spellEnd"/>
+                            <w:r>
+                              <w:rPr>
+                                <w:sz w:val="20"/>
+                              </w:rPr>
+                              <w:t xml:space="preserve"> key, </w:t>
+                            </w:r>
+                            <w:proofErr w:type="spellStart"/>
+                            <w:r>
+                              <w:rPr>
+                                <w:sz w:val="20"/>
+                              </w:rPr>
+                              <w:t>int</w:t>
+                            </w:r>
+                            <w:proofErr w:type="spellEnd"/>
+                            <w:r>
+                              <w:rPr>
+                                <w:sz w:val="20"/>
+                              </w:rPr>
+                              <w:t xml:space="preserve"> </w:t>
+                            </w:r>
+                            <w:proofErr w:type="spellStart"/>
+                            <w:r>
+                              <w:rPr>
+                                <w:sz w:val="20"/>
+                              </w:rPr>
+                              <w:t>dataType</w:t>
+                            </w:r>
+                            <w:proofErr w:type="spellEnd"/>
+                            <w:r>
+                              <w:rPr>
+                                <w:sz w:val="20"/>
+                              </w:rPr>
+                              <w:t>)</w:t>
+                            </w:r>
                           </w:p>
                           <w:p>
                             <w:pPr>
@@ -1261,42 +1433,6 @@
                                 <w:sz w:val="20"/>
                               </w:rPr>
                             </w:pPr>
-                            <w:proofErr w:type="spellStart"/>
-                            <w:r>
-                              <w:rPr>
-                                <w:sz w:val="20"/>
-                              </w:rPr>
-                              <w:t>Realtion</w:t>
-                            </w:r>
-                            <w:proofErr w:type="spellEnd"/>
-                            <w:r>
-                              <w:rPr>
-                                <w:sz w:val="20"/>
-                              </w:rPr>
-                              <w:t xml:space="preserve"> </w:t>
-                            </w:r>
-                            <w:proofErr w:type="spellStart"/>
-                            <w:r>
-                              <w:rPr>
-                                <w:sz w:val="20"/>
-                              </w:rPr>
-                              <w:t>realtions</w:t>
-                            </w:r>
-                            <w:proofErr w:type="spellEnd"/>
-                            <w:r>
-                              <w:rPr>
-                                <w:sz w:val="20"/>
-                              </w:rPr>
-                              <w:t xml:space="preserve"> = new </w:t>
-                            </w:r>
-                            <w:proofErr w:type="gramStart"/>
-                            <w:r>
-                              <w:rPr>
-                                <w:sz w:val="20"/>
-                              </w:rPr>
-                              <w:t>Relation[]</w:t>
-                            </w:r>
-                            <w:proofErr w:type="gramEnd"/>
                           </w:p>
                           <w:p>
                             <w:pPr>
@@ -1304,132 +1440,6 @@
                                 <w:sz w:val="20"/>
                               </w:rPr>
                             </w:pPr>
-                            <w:proofErr w:type="spellStart"/>
-                            <w:proofErr w:type="gramStart"/>
-                            <w:r>
-                              <w:rPr>
-                                <w:sz w:val="20"/>
-                              </w:rPr>
-                              <w:t>ReadDB</w:t>
-                            </w:r>
-                            <w:proofErr w:type="spellEnd"/>
-                            <w:r>
-                              <w:rPr>
-                                <w:sz w:val="20"/>
-                              </w:rPr>
-                              <w:t>()</w:t>
-                            </w:r>
-                            <w:proofErr w:type="gramEnd"/>
-                            <w:r>
-                              <w:rPr>
-                                <w:sz w:val="20"/>
-                              </w:rPr>
-                              <w:t xml:space="preserve"> </w:t>
-                            </w:r>
-                          </w:p>
-                          <w:p>
-                            <w:pPr>
-                              <w:rPr>
-                                <w:sz w:val="20"/>
-                              </w:rPr>
-                            </w:pPr>
-                            <w:proofErr w:type="spellStart"/>
-                            <w:proofErr w:type="gramStart"/>
-                            <w:r>
-                              <w:rPr>
-                                <w:sz w:val="20"/>
-                              </w:rPr>
-                              <w:t>CloseDB</w:t>
-                            </w:r>
-                            <w:proofErr w:type="spellEnd"/>
-                            <w:r>
-                              <w:rPr>
-                                <w:sz w:val="20"/>
-                              </w:rPr>
-                              <w:t>()</w:t>
-                            </w:r>
-                            <w:proofErr w:type="gramEnd"/>
-                            <w:r>
-                              <w:rPr>
-                                <w:sz w:val="20"/>
-                              </w:rPr>
-                              <w:t xml:space="preserve"> </w:t>
-                            </w:r>
-                          </w:p>
-                          <w:p>
-                            <w:pPr>
-                              <w:rPr>
-                                <w:sz w:val="20"/>
-                              </w:rPr>
-                            </w:pPr>
-                            <w:proofErr w:type="spellStart"/>
-                            <w:proofErr w:type="gramStart"/>
-                            <w:r>
-                              <w:rPr>
-                                <w:sz w:val="20"/>
-                              </w:rPr>
-                              <w:t>CheckCommand</w:t>
-                            </w:r>
-                            <w:proofErr w:type="spellEnd"/>
-                            <w:r>
-                              <w:rPr>
-                                <w:sz w:val="20"/>
-                              </w:rPr>
-                              <w:t>()</w:t>
-                            </w:r>
-                            <w:proofErr w:type="gramEnd"/>
-                          </w:p>
-                          <w:p>
-                            <w:pPr>
-                              <w:rPr>
-                                <w:sz w:val="20"/>
-                              </w:rPr>
-                            </w:pPr>
-                            <w:proofErr w:type="spellStart"/>
-                            <w:proofErr w:type="gramStart"/>
-                            <w:r>
-                              <w:rPr>
-                                <w:sz w:val="20"/>
-                              </w:rPr>
-                              <w:t>Parse</w:t>
-                            </w:r>
-                            <w:r>
-                              <w:rPr>
-                                <w:sz w:val="20"/>
-                              </w:rPr>
-                              <w:t>Command</w:t>
-                            </w:r>
-                            <w:proofErr w:type="spellEnd"/>
-                            <w:r>
-                              <w:rPr>
-                                <w:sz w:val="20"/>
-                              </w:rPr>
-                              <w:t>()</w:t>
-                            </w:r>
-                            <w:proofErr w:type="gramEnd"/>
-                          </w:p>
-                          <w:p>
-                            <w:pPr>
-                              <w:rPr>
-                                <w:sz w:val="20"/>
-                              </w:rPr>
-                            </w:pPr>
-                            <w:proofErr w:type="spellStart"/>
-                            <w:proofErr w:type="gramStart"/>
-                            <w:r>
-                              <w:rPr>
-                                <w:sz w:val="20"/>
-                              </w:rPr>
-                              <w:t>ExecuteCommand</w:t>
-                            </w:r>
-                            <w:proofErr w:type="spellEnd"/>
-                            <w:r>
-                              <w:rPr>
-                                <w:sz w:val="20"/>
-                              </w:rPr>
-                              <w:t>()</w:t>
-                            </w:r>
-                            <w:proofErr w:type="gramEnd"/>
                           </w:p>
                         </w:txbxContent>
                       </wps:txbx>
@@ -1453,7 +1463,7 @@
           </mc:Choice>
           <mc:Fallback>
             <w:pict>
-              <v:shape id="Text Box 28" o:spid="_x0000_s1029" type="#_x0000_t202" style="position:absolute;margin-left:-24pt;margin-top:13.55pt;width:116.25pt;height:222.75pt;z-index:251687936;visibility:visible;mso-wrap-style:square;mso-width-percent:0;mso-height-percent:0;mso-wrap-distance-left:9pt;mso-wrap-distance-top:0;mso-wrap-distance-right:9pt;mso-wrap-distance-bottom:0;mso-position-horizontal:absolute;mso-position-horizontal-relative:text;mso-position-vertical:absolute;mso-position-vertical-relative:text;mso-width-percent:0;mso-height-percent:0;mso-width-relative:margin;mso-height-relative:margin;v-text-anchor:top" o:gfxdata="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" fillcolor="white [3201]" strokeweight=".5pt">
+              <v:shape id="Text Box 290" o:spid="_x0000_s1031" type="#_x0000_t202" style="position:absolute;margin-left:377.2pt;margin-top:19.6pt;width:146.25pt;height:81pt;z-index:251694080;visibility:visible;mso-wrap-style:square;mso-width-percent:0;mso-height-percent:0;mso-wrap-distance-left:9pt;mso-wrap-distance-top:0;mso-wrap-distance-right:9pt;mso-wrap-distance-bottom:0;mso-position-horizontal:absolute;mso-position-horizontal-relative:text;mso-position-vertical:absolute;mso-position-vertical-relative:text;mso-width-percent:0;mso-height-percent:0;mso-width-relative:margin;mso-height-relative:margin;v-text-anchor:top" o:gfxdata="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" fillcolor="white [3201]" strokeweight=".5pt">
                 <v:textbox>
                   <w:txbxContent>
                     <w:p>
@@ -1467,7 +1477,7 @@
                         <w:rPr>
                           <w:sz w:val="20"/>
                         </w:rPr>
-                        <w:t>DB Manager</w:t>
+                        <w:t>Attribute</w:t>
                       </w:r>
                     </w:p>
                     <w:p>
@@ -1476,20 +1486,68 @@
                           <w:sz w:val="20"/>
                         </w:rPr>
                       </w:pPr>
+                      <w:proofErr w:type="gramStart"/>
                       <w:r>
                         <w:rPr>
                           <w:sz w:val="20"/>
                         </w:rPr>
-                        <w:t xml:space="preserve">Set </w:t>
+                        <w:t>Attribute(</w:t>
+                      </w:r>
+                      <w:proofErr w:type="gramEnd"/>
+                      <w:r>
+                        <w:rPr>
+                          <w:sz w:val="20"/>
+                        </w:rPr>
+                        <w:t>S</w:t>
+                      </w:r>
+                      <w:r>
+                        <w:rPr>
+                          <w:sz w:val="20"/>
+                        </w:rPr>
+                        <w:t xml:space="preserve">tring name, </w:t>
                       </w:r>
                       <w:proofErr w:type="spellStart"/>
                       <w:r>
                         <w:rPr>
                           <w:sz w:val="20"/>
                         </w:rPr>
-                        <w:t>relationNames</w:t>
+                        <w:t>bool</w:t>
                       </w:r>
                       <w:proofErr w:type="spellEnd"/>
+                      <w:r>
+                        <w:rPr>
+                          <w:sz w:val="20"/>
+                        </w:rPr>
+                        <w:t xml:space="preserve"> key, </w:t>
+                      </w:r>
+                      <w:proofErr w:type="spellStart"/>
+                      <w:r>
+                        <w:rPr>
+                          <w:sz w:val="20"/>
+                        </w:rPr>
+                        <w:t>int</w:t>
+                      </w:r>
+                      <w:proofErr w:type="spellEnd"/>
+                      <w:r>
+                        <w:rPr>
+                          <w:sz w:val="20"/>
+                        </w:rPr>
+                        <w:t xml:space="preserve"> </w:t>
+                      </w:r>
+                      <w:proofErr w:type="spellStart"/>
+                      <w:r>
+                        <w:rPr>
+                          <w:sz w:val="20"/>
+                        </w:rPr>
+                        <w:t>dataType</w:t>
+                      </w:r>
+                      <w:proofErr w:type="spellEnd"/>
+                      <w:r>
+                        <w:rPr>
+                          <w:sz w:val="20"/>
+                        </w:rPr>
+                        <w:t>)</w:t>
+                      </w:r>
                     </w:p>
                     <w:p>
                       <w:pPr>
@@ -1497,42 +1555,6 @@
                           <w:sz w:val="20"/>
                         </w:rPr>
                       </w:pPr>
-                      <w:proofErr w:type="spellStart"/>
-                      <w:r>
-                        <w:rPr>
-                          <w:sz w:val="20"/>
-                        </w:rPr>
-                        <w:t>Realtion</w:t>
-                      </w:r>
-                      <w:proofErr w:type="spellEnd"/>
-                      <w:r>
-                        <w:rPr>
-                          <w:sz w:val="20"/>
-                        </w:rPr>
-                        <w:t xml:space="preserve"> </w:t>
-                      </w:r>
-                      <w:proofErr w:type="spellStart"/>
-                      <w:r>
-                        <w:rPr>
-                          <w:sz w:val="20"/>
-                        </w:rPr>
-                        <w:t>realtions</w:t>
-                      </w:r>
-                      <w:proofErr w:type="spellEnd"/>
-                      <w:r>
-                        <w:rPr>
-                          <w:sz w:val="20"/>
-                        </w:rPr>
-                        <w:t xml:space="preserve"> = new </w:t>
-                      </w:r>
-                      <w:proofErr w:type="gramStart"/>
-                      <w:r>
-                        <w:rPr>
-                          <w:sz w:val="20"/>
-                        </w:rPr>
-                        <w:t>Relation[]</w:t>
-                      </w:r>
-                      <w:proofErr w:type="gramEnd"/>
                     </w:p>
                     <w:p>
                       <w:pPr>
@@ -1540,132 +1562,6 @@
                           <w:sz w:val="20"/>
                         </w:rPr>
                       </w:pPr>
-                      <w:proofErr w:type="spellStart"/>
-                      <w:proofErr w:type="gramStart"/>
-                      <w:r>
-                        <w:rPr>
-                          <w:sz w:val="20"/>
-                        </w:rPr>
-                        <w:t>ReadDB</w:t>
-                      </w:r>
-                      <w:proofErr w:type="spellEnd"/>
-                      <w:r>
-                        <w:rPr>
-                          <w:sz w:val="20"/>
-                        </w:rPr>
-                        <w:t>()</w:t>
-                      </w:r>
-                      <w:proofErr w:type="gramEnd"/>
-                      <w:r>
-                        <w:rPr>
-                          <w:sz w:val="20"/>
-                        </w:rPr>
-                        <w:t xml:space="preserve"> </w:t>
-                      </w:r>
-                    </w:p>
-                    <w:p>
-                      <w:pPr>
-                        <w:rPr>
-                          <w:sz w:val="20"/>
-                        </w:rPr>
-                      </w:pPr>
-                      <w:proofErr w:type="spellStart"/>
-                      <w:proofErr w:type="gramStart"/>
-                      <w:r>
-                        <w:rPr>
-                          <w:sz w:val="20"/>
-                        </w:rPr>
-                        <w:t>CloseDB</w:t>
-                      </w:r>
-                      <w:proofErr w:type="spellEnd"/>
-                      <w:r>
-                        <w:rPr>
-                          <w:sz w:val="20"/>
-                        </w:rPr>
-                        <w:t>()</w:t>
-                      </w:r>
-                      <w:proofErr w:type="gramEnd"/>
-                      <w:r>
-                        <w:rPr>
-                          <w:sz w:val="20"/>
-                        </w:rPr>
-                        <w:t xml:space="preserve"> </w:t>
-                      </w:r>
-                    </w:p>
-                    <w:p>
-                      <w:pPr>
-                        <w:rPr>
-                          <w:sz w:val="20"/>
-                        </w:rPr>
-                      </w:pPr>
-                      <w:proofErr w:type="spellStart"/>
-                      <w:proofErr w:type="gramStart"/>
-                      <w:r>
-                        <w:rPr>
-                          <w:sz w:val="20"/>
-                        </w:rPr>
-                        <w:t>CheckCommand</w:t>
-                      </w:r>
-                      <w:proofErr w:type="spellEnd"/>
-                      <w:r>
-                        <w:rPr>
-                          <w:sz w:val="20"/>
-                        </w:rPr>
-                        <w:t>()</w:t>
-                      </w:r>
-                      <w:proofErr w:type="gramEnd"/>
-                    </w:p>
-                    <w:p>
-                      <w:pPr>
-                        <w:rPr>
-                          <w:sz w:val="20"/>
-                        </w:rPr>
-                      </w:pPr>
-                      <w:proofErr w:type="spellStart"/>
-                      <w:proofErr w:type="gramStart"/>
-                      <w:r>
-                        <w:rPr>
-                          <w:sz w:val="20"/>
-                        </w:rPr>
-                        <w:t>Parse</w:t>
-                      </w:r>
-                      <w:r>
-                        <w:rPr>
-                          <w:sz w:val="20"/>
-                        </w:rPr>
-                        <w:t>Command</w:t>
-                      </w:r>
-                      <w:proofErr w:type="spellEnd"/>
-                      <w:r>
-                        <w:rPr>
-                          <w:sz w:val="20"/>
-                        </w:rPr>
-                        <w:t>()</w:t>
-                      </w:r>
-                      <w:proofErr w:type="gramEnd"/>
-                    </w:p>
-                    <w:p>
-                      <w:pPr>
-                        <w:rPr>
-                          <w:sz w:val="20"/>
-                        </w:rPr>
-                      </w:pPr>
-                      <w:proofErr w:type="spellStart"/>
-                      <w:proofErr w:type="gramStart"/>
-                      <w:r>
-                        <w:rPr>
-                          <w:sz w:val="20"/>
-                        </w:rPr>
-                        <w:t>ExecuteCommand</w:t>
-                      </w:r>
-                      <w:proofErr w:type="spellEnd"/>
-                      <w:r>
-                        <w:rPr>
-                          <w:sz w:val="20"/>
-                        </w:rPr>
-                        <w:t>()</w:t>
-                      </w:r>
-                      <w:proofErr w:type="gramEnd"/>
                     </w:p>
                   </w:txbxContent>
                 </v:textbox>
@@ -1682,7 +1578,7 @@
         <mc:AlternateContent>
           <mc:Choice Requires="wps">
             <w:drawing>
-              <wp:anchor distT="0" distB="0" distL="114300" distR="114300" simplePos="0" relativeHeight="251691008" behindDoc="0" locked="0" layoutInCell="1" allowOverlap="1" wp14:anchorId="41DEDF63" wp14:editId="1E2CBFFE">
+              <wp:anchor distT="0" distB="0" distL="114300" distR="114300" simplePos="0" relativeHeight="251691008" behindDoc="0" locked="0" layoutInCell="1" allowOverlap="1" wp14:anchorId="15CF3460" wp14:editId="49190FA1">
                 <wp:simplePos x="0" y="0"/>
                 <wp:positionH relativeFrom="column">
                   <wp:posOffset>1657350</wp:posOffset>
@@ -2153,7 +2049,7 @@
           </mc:Choice>
           <mc:Fallback>
             <w:pict>
-              <v:shape id="Text Box 31" o:spid="_x0000_s1030" type="#_x0000_t202" style="position:absolute;margin-left:130.5pt;margin-top:19.55pt;width:171.75pt;height:292.5pt;z-index:251691008;visibility:visible;mso-wrap-style:square;mso-width-percent:0;mso-height-percent:0;mso-wrap-distance-left:9pt;mso-wrap-distance-top:0;mso-wrap-distance-right:9pt;mso-wrap-distance-bottom:0;mso-position-horizontal:absolute;mso-position-horizontal-relative:text;mso-position-vertical:absolute;mso-position-vertical-relative:text;mso-width-percent:0;mso-height-percent:0;mso-width-relative:margin;mso-height-relative:margin;v-text-anchor:top" o:gfxdata="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" fillcolor="white [3201]" strokeweight=".5pt">
+              <v:shape id="Text Box 31" o:spid="_x0000_s1032" type="#_x0000_t202" style="position:absolute;margin-left:130.5pt;margin-top:19.55pt;width:171.75pt;height:292.5pt;z-index:251691008;visibility:visible;mso-wrap-style:square;mso-width-percent:0;mso-height-percent:0;mso-wrap-distance-left:9pt;mso-wrap-distance-top:0;mso-wrap-distance-right:9pt;mso-wrap-distance-bottom:0;mso-position-horizontal:absolute;mso-position-horizontal-relative:text;mso-position-vertical:absolute;mso-position-vertical-relative:text;mso-width-percent:0;mso-height-percent:0;mso-width-relative:margin;mso-height-relative:margin;v-text-anchor:top" o:gfxdata="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" fillcolor="white [3201]" strokeweight=".5pt">
                 <v:textbox>
                   <w:txbxContent>
                     <w:p>
@@ -2562,6 +2458,19 @@
         </mc:AlternateContent>
       </w:r>
       <w:r>
+        <w:tab/>
+      </w:r>
+      <w:r>
+        <w:tab/>
+      </w:r>
+    </w:p>
+    <w:p>
+      <w:pPr>
+        <w:tabs>
+          <w:tab w:val="left" w:pos="3832"/>
+        </w:tabs>
+      </w:pPr>
+      <w:r>
         <w:rPr>
           <w:noProof/>
           <w:lang w:eastAsia="zh-CN"/>
@@ -2569,18 +2478,163 @@
         <mc:AlternateContent>
           <mc:Choice Requires="wps">
             <w:drawing>
-              <wp:anchor distT="0" distB="0" distL="114300" distR="114300" simplePos="0" relativeHeight="251694080" behindDoc="0" locked="0" layoutInCell="1" allowOverlap="1" wp14:anchorId="1436B3AE" wp14:editId="1197E105">
+              <wp:anchor distT="0" distB="0" distL="114300" distR="114300" simplePos="0" relativeHeight="251712512" behindDoc="0" locked="0" layoutInCell="1" allowOverlap="1" wp14:anchorId="263651D4" wp14:editId="0CEDF3BB">
                 <wp:simplePos x="0" y="0"/>
                 <wp:positionH relativeFrom="column">
-                  <wp:posOffset>4267200</wp:posOffset>
+                  <wp:posOffset>4133850</wp:posOffset>
                 </wp:positionH>
                 <wp:positionV relativeFrom="paragraph">
-                  <wp:posOffset>252730</wp:posOffset>
+                  <wp:posOffset>287020</wp:posOffset>
                 </wp:positionV>
-                <wp:extent cx="2381250" cy="1028700"/>
-                <wp:effectExtent l="0" t="0" r="19050" b="19050"/>
+                <wp:extent cx="342900" cy="0"/>
+                <wp:effectExtent l="0" t="76200" r="19050" b="114300"/>
                 <wp:wrapNone/>
-                <wp:docPr id="290" name="Text Box 290"/>
+                <wp:docPr id="294" name="Straight Arrow Connector 294"/>
+                <wp:cNvGraphicFramePr/>
+                <a:graphic xmlns:a="http://schemas.openxmlformats.org/drawingml/2006/main">
+                  <a:graphicData uri="http://schemas.microsoft.com/office/word/2010/wordprocessingShape">
+                    <wps:wsp>
+                      <wps:cNvCnPr/>
+                      <wps:spPr>
+                        <a:xfrm>
+                          <a:off x="0" y="0"/>
+                          <a:ext cx="342900" cy="0"/>
+                        </a:xfrm>
+                        <a:prstGeom prst="straightConnector1">
+                          <a:avLst/>
+                        </a:prstGeom>
+                        <a:ln>
+                          <a:tailEnd type="arrow"/>
+                        </a:ln>
+                      </wps:spPr>
+                      <wps:style>
+                        <a:lnRef idx="1">
+                          <a:schemeClr val="accent1"/>
+                        </a:lnRef>
+                        <a:fillRef idx="0">
+                          <a:schemeClr val="accent1"/>
+                        </a:fillRef>
+                        <a:effectRef idx="0">
+                          <a:schemeClr val="accent1"/>
+                        </a:effectRef>
+                        <a:fontRef idx="minor">
+                          <a:schemeClr val="tx1"/>
+                        </a:fontRef>
+                      </wps:style>
+                      <wps:bodyPr/>
+                    </wps:wsp>
+                  </a:graphicData>
+                </a:graphic>
+              </wp:anchor>
+            </w:drawing>
+          </mc:Choice>
+          <mc:Fallback>
+            <w:pict>
+              <v:shapetype id="_x0000_t32" coordsize="21600,21600" o:spt="32" o:oned="t" path="m,l21600,21600e" filled="f">
+                <v:path arrowok="t" fillok="f" o:connecttype="none"/>
+                <o:lock v:ext="edit" shapetype="t"/>
+              </v:shapetype>
+              <v:shape id="Straight Arrow Connector 294" o:spid="_x0000_s1026" type="#_x0000_t32" style="position:absolute;margin-left:325.5pt;margin-top:22.6pt;width:27pt;height:0;z-index:251712512;visibility:visible;mso-wrap-style:square;mso-wrap-distance-left:9pt;mso-wrap-distance-top:0;mso-wrap-distance-right:9pt;mso-wrap-distance-bottom:0;mso-position-horizontal:absolute;mso-position-horizontal-relative:text;mso-position-vertical:absolute;mso-position-vertical-relative:text" o:gfxdata="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" strokecolor="#4579b8 [3044]">
+                <v:stroke endarrow="open"/>
+              </v:shape>
+            </w:pict>
+          </mc:Fallback>
+        </mc:AlternateContent>
+      </w:r>
+      <w:r>
+        <w:t xml:space="preserve">                                                                 </w:t>
+      </w:r>
+    </w:p>
+    <w:p>
+      <w:r>
+        <w:rPr>
+          <w:noProof/>
+          <w:lang w:eastAsia="zh-CN"/>
+        </w:rPr>
+        <mc:AlternateContent>
+          <mc:Choice Requires="wps">
+            <w:drawing>
+              <wp:anchor distT="0" distB="0" distL="114300" distR="114300" simplePos="0" relativeHeight="251768832" behindDoc="0" locked="0" layoutInCell="1" allowOverlap="1">
+                <wp:simplePos x="0" y="0"/>
+                <wp:positionH relativeFrom="column">
+                  <wp:posOffset>171450</wp:posOffset>
+                </wp:positionH>
+                <wp:positionV relativeFrom="paragraph">
+                  <wp:posOffset>22225</wp:posOffset>
+                </wp:positionV>
+                <wp:extent cx="9525" cy="428625"/>
+                <wp:effectExtent l="76200" t="0" r="66675" b="66675"/>
+                <wp:wrapNone/>
+                <wp:docPr id="11" name="Straight Arrow Connector 11"/>
+                <wp:cNvGraphicFramePr/>
+                <a:graphic xmlns:a="http://schemas.openxmlformats.org/drawingml/2006/main">
+                  <a:graphicData uri="http://schemas.microsoft.com/office/word/2010/wordprocessingShape">
+                    <wps:wsp>
+                      <wps:cNvCnPr/>
+                      <wps:spPr>
+                        <a:xfrm>
+                          <a:off x="0" y="0"/>
+                          <a:ext cx="9525" cy="428625"/>
+                        </a:xfrm>
+                        <a:prstGeom prst="straightConnector1">
+                          <a:avLst/>
+                        </a:prstGeom>
+                        <a:ln>
+                          <a:tailEnd type="arrow"/>
+                        </a:ln>
+                      </wps:spPr>
+                      <wps:style>
+                        <a:lnRef idx="1">
+                          <a:schemeClr val="accent1"/>
+                        </a:lnRef>
+                        <a:fillRef idx="0">
+                          <a:schemeClr val="accent1"/>
+                        </a:fillRef>
+                        <a:effectRef idx="0">
+                          <a:schemeClr val="accent1"/>
+                        </a:effectRef>
+                        <a:fontRef idx="minor">
+                          <a:schemeClr val="tx1"/>
+                        </a:fontRef>
+                      </wps:style>
+                      <wps:bodyPr/>
+                    </wps:wsp>
+                  </a:graphicData>
+                </a:graphic>
+              </wp:anchor>
+            </w:drawing>
+          </mc:Choice>
+          <mc:Fallback>
+            <w:pict>
+              <v:shape id="Straight Arrow Connector 11" o:spid="_x0000_s1026" type="#_x0000_t32" style="position:absolute;margin-left:13.5pt;margin-top:1.75pt;width:.75pt;height:33.75pt;z-index:251768832;visibility:visible;mso-wrap-style:square;mso-wrap-distance-left:9pt;mso-wrap-distance-top:0;mso-wrap-distance-right:9pt;mso-wrap-distance-bottom:0;mso-position-horizontal:absolute;mso-position-horizontal-relative:text;mso-position-vertical:absolute;mso-position-vertical-relative:text" o:gfxdata="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" strokecolor="#4579b8 [3044]">
+                <v:stroke endarrow="open"/>
+              </v:shape>
+            </w:pict>
+          </mc:Fallback>
+        </mc:AlternateContent>
+      </w:r>
+    </w:p>
+    <w:p>
+      <w:r>
+        <w:rPr>
+          <w:noProof/>
+          <w:lang w:eastAsia="zh-CN"/>
+        </w:rPr>
+        <mc:AlternateContent>
+          <mc:Choice Requires="wps">
+            <w:drawing>
+              <wp:anchor distT="0" distB="0" distL="114300" distR="114300" simplePos="0" relativeHeight="251687936" behindDoc="0" locked="0" layoutInCell="1" allowOverlap="1" wp14:anchorId="6B44D14E" wp14:editId="4A1E8C62">
+                <wp:simplePos x="0" y="0"/>
+                <wp:positionH relativeFrom="column">
+                  <wp:posOffset>-485775</wp:posOffset>
+                </wp:positionH>
+                <wp:positionV relativeFrom="paragraph">
+                  <wp:posOffset>241936</wp:posOffset>
+                </wp:positionV>
+                <wp:extent cx="1476375" cy="1981200"/>
+                <wp:effectExtent l="0" t="0" r="28575" b="19050"/>
+                <wp:wrapNone/>
+                <wp:docPr id="28" name="Text Box 28"/>
                 <wp:cNvGraphicFramePr/>
                 <a:graphic xmlns:a="http://schemas.openxmlformats.org/drawingml/2006/main">
                   <a:graphicData uri="http://schemas.microsoft.com/office/word/2010/wordprocessingShape">
@@ -2589,7 +2643,7 @@
                       <wps:spPr>
                         <a:xfrm>
                           <a:off x="0" y="0"/>
-                          <a:ext cx="2381250" cy="1028700"/>
+                          <a:ext cx="1476375" cy="1981200"/>
                         </a:xfrm>
                         <a:prstGeom prst="rect">
                           <a:avLst/>
@@ -2631,87 +2685,171 @@
                               <w:rPr>
                                 <w:sz w:val="20"/>
                               </w:rPr>
-                              <w:t>Attribute</w:t>
+                              <w:t>DB Manager</w:t>
                             </w:r>
                           </w:p>
                           <w:p>
                             <w:pPr>
                               <w:rPr>
                                 <w:sz w:val="20"/>
+                                <w:u w:val="single"/>
                               </w:rPr>
                             </w:pPr>
-                            <w:proofErr w:type="gramStart"/>
                             <w:r>
                               <w:rPr>
                                 <w:sz w:val="20"/>
-                              </w:rPr>
-                              <w:t>Attribute(</w:t>
-                            </w:r>
-                            <w:proofErr w:type="gramEnd"/>
-                            <w:r>
-                              <w:rPr>
-                                <w:sz w:val="20"/>
-                              </w:rPr>
-                              <w:t>S</w:t>
-                            </w:r>
-                            <w:r>
-                              <w:rPr>
-                                <w:sz w:val="20"/>
-                              </w:rPr>
-                              <w:t xml:space="preserve">tring name, </w:t>
-                            </w:r>
-                            <w:proofErr w:type="spellStart"/>
-                            <w:r>
-                              <w:rPr>
-                                <w:sz w:val="20"/>
-                              </w:rPr>
-                              <w:t>bool</w:t>
-                            </w:r>
-                            <w:proofErr w:type="spellEnd"/>
-                            <w:r>
-                              <w:rPr>
-                                <w:sz w:val="20"/>
-                              </w:rPr>
-                              <w:t xml:space="preserve"> key, </w:t>
-                            </w:r>
-                            <w:proofErr w:type="spellStart"/>
-                            <w:r>
-                              <w:rPr>
-                                <w:sz w:val="20"/>
-                              </w:rPr>
-                              <w:t>int</w:t>
-                            </w:r>
-                            <w:proofErr w:type="spellEnd"/>
-                            <w:r>
-                              <w:rPr>
-                                <w:sz w:val="20"/>
-                              </w:rPr>
-                              <w:t xml:space="preserve"> </w:t>
-                            </w:r>
-                            <w:proofErr w:type="spellStart"/>
-                            <w:r>
-                              <w:rPr>
-                                <w:sz w:val="20"/>
-                              </w:rPr>
-                              <w:t>dataType</w:t>
-                            </w:r>
-                            <w:proofErr w:type="spellEnd"/>
-                            <w:r>
-                              <w:rPr>
-                                <w:sz w:val="20"/>
-                              </w:rPr>
-                              <w:t>)</w:t>
+                                <w:u w:val="single"/>
+                              </w:rPr>
+                              <w:t>Operations</w:t>
                             </w:r>
                           </w:p>
                           <w:p>
                             <w:pPr>
-                              <w:rPr>
-                                <w:sz w:val="20"/>
+                              <w:pStyle w:val="ListParagraph"/>
+                              <w:numPr>
+                                <w:ilvl w:val="0"/>
+                                <w:numId w:val="9"/>
+                              </w:numPr>
+                              <w:rPr>
+                                <w:sz w:val="16"/>
                               </w:rPr>
                             </w:pPr>
+                            <w:r>
+                              <w:rPr>
+                                <w:sz w:val="16"/>
+                              </w:rPr>
+                              <w:t>Open()</w:t>
+                            </w:r>
                           </w:p>
                           <w:p>
                             <w:pPr>
+                              <w:pStyle w:val="ListParagraph"/>
+                              <w:numPr>
+                                <w:ilvl w:val="0"/>
+                                <w:numId w:val="9"/>
+                              </w:numPr>
+                              <w:rPr>
+                                <w:sz w:val="16"/>
+                              </w:rPr>
+                            </w:pPr>
+                            <w:r>
+                              <w:rPr>
+                                <w:sz w:val="16"/>
+                              </w:rPr>
+                              <w:t>Close()</w:t>
+                            </w:r>
+                          </w:p>
+                          <w:p>
+                            <w:pPr>
+                              <w:pStyle w:val="ListParagraph"/>
+                              <w:numPr>
+                                <w:ilvl w:val="0"/>
+                                <w:numId w:val="9"/>
+                              </w:numPr>
+                              <w:rPr>
+                                <w:sz w:val="16"/>
+                              </w:rPr>
+                            </w:pPr>
+                            <w:r>
+                              <w:rPr>
+                                <w:sz w:val="16"/>
+                              </w:rPr>
+                              <w:t>Write ()</w:t>
+                            </w:r>
+                          </w:p>
+                          <w:p>
+                            <w:pPr>
+                              <w:pStyle w:val="ListParagraph"/>
+                              <w:numPr>
+                                <w:ilvl w:val="0"/>
+                                <w:numId w:val="9"/>
+                              </w:numPr>
+                              <w:rPr>
+                                <w:sz w:val="16"/>
+                              </w:rPr>
+                            </w:pPr>
+                            <w:r>
+                              <w:rPr>
+                                <w:sz w:val="16"/>
+                              </w:rPr>
+                              <w:t>Exit()</w:t>
+                            </w:r>
+                          </w:p>
+                          <w:p>
+                            <w:pPr>
+                              <w:pStyle w:val="ListParagraph"/>
+                              <w:numPr>
+                                <w:ilvl w:val="0"/>
+                                <w:numId w:val="9"/>
+                              </w:numPr>
+                              <w:rPr>
+                                <w:sz w:val="16"/>
+                              </w:rPr>
+                            </w:pPr>
+                            <w:r>
+                              <w:rPr>
+                                <w:sz w:val="16"/>
+                              </w:rPr>
+                              <w:t>Show()</w:t>
+                            </w:r>
+                          </w:p>
+                          <w:p>
+                            <w:pPr>
+                              <w:pStyle w:val="ListParagraph"/>
+                              <w:numPr>
+                                <w:ilvl w:val="0"/>
+                                <w:numId w:val="9"/>
+                              </w:numPr>
+                              <w:rPr>
+                                <w:sz w:val="16"/>
+                              </w:rPr>
+                            </w:pPr>
+                            <w:r>
+                              <w:rPr>
+                                <w:sz w:val="16"/>
+                              </w:rPr>
+                              <w:t>Update(Entity e)</w:t>
+                            </w:r>
+                          </w:p>
+                          <w:p>
+                            <w:pPr>
+                              <w:pStyle w:val="ListParagraph"/>
+                              <w:numPr>
+                                <w:ilvl w:val="0"/>
+                                <w:numId w:val="9"/>
+                              </w:numPr>
+                              <w:rPr>
+                                <w:sz w:val="16"/>
+                              </w:rPr>
+                            </w:pPr>
+                            <w:r>
+                              <w:rPr>
+                                <w:sz w:val="16"/>
+                              </w:rPr>
+                              <w:t>Insert(Entity e)</w:t>
+                            </w:r>
+                          </w:p>
+                          <w:p>
+                            <w:pPr>
+                              <w:pStyle w:val="ListParagraph"/>
+                              <w:numPr>
+                                <w:ilvl w:val="0"/>
+                                <w:numId w:val="9"/>
+                              </w:numPr>
+                              <w:rPr>
+                                <w:sz w:val="16"/>
+                              </w:rPr>
+                            </w:pPr>
+                            <w:r>
+                              <w:rPr>
+                                <w:sz w:val="16"/>
+                              </w:rPr>
+                              <w:t>Delete(Entity e)</w:t>
+                            </w:r>
+                          </w:p>
+                          <w:p>
+                            <w:pPr>
+                              <w:jc w:val="center"/>
                               <w:rPr>
                                 <w:sz w:val="20"/>
                               </w:rPr>
@@ -2739,7 +2877,7 @@
           </mc:Choice>
           <mc:Fallback>
             <w:pict>
-              <v:shape id="Text Box 290" o:spid="_x0000_s1031" type="#_x0000_t202" style="position:absolute;margin-left:336pt;margin-top:19.9pt;width:187.5pt;height:81pt;z-index:251694080;visibility:visible;mso-wrap-style:square;mso-width-percent:0;mso-height-percent:0;mso-wrap-distance-left:9pt;mso-wrap-distance-top:0;mso-wrap-distance-right:9pt;mso-wrap-distance-bottom:0;mso-position-horizontal:absolute;mso-position-horizontal-relative:text;mso-position-vertical:absolute;mso-position-vertical-relative:text;mso-width-percent:0;mso-height-percent:0;mso-width-relative:margin;mso-height-relative:margin;v-text-anchor:top" o:gfxdata="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" fillcolor="white [3201]" strokeweight=".5pt">
+              <v:shape id="Text Box 28" o:spid="_x0000_s1033" type="#_x0000_t202" style="position:absolute;margin-left:-38.25pt;margin-top:19.05pt;width:116.25pt;height:156pt;z-index:251687936;visibility:visible;mso-wrap-style:square;mso-width-percent:0;mso-height-percent:0;mso-wrap-distance-left:9pt;mso-wrap-distance-top:0;mso-wrap-distance-right:9pt;mso-wrap-distance-bottom:0;mso-position-horizontal:absolute;mso-position-horizontal-relative:text;mso-position-vertical:absolute;mso-position-vertical-relative:text;mso-width-percent:0;mso-height-percent:0;mso-width-relative:margin;mso-height-relative:margin;v-text-anchor:top" o:gfxdata="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" fillcolor="white [3201]" strokeweight=".5pt">
                 <v:textbox>
                   <w:txbxContent>
                     <w:p>
@@ -2753,87 +2891,171 @@
                         <w:rPr>
                           <w:sz w:val="20"/>
                         </w:rPr>
-                        <w:t>Attribute</w:t>
+                        <w:t>DB Manager</w:t>
                       </w:r>
                     </w:p>
                     <w:p>
                       <w:pPr>
                         <w:rPr>
                           <w:sz w:val="20"/>
+                          <w:u w:val="single"/>
                         </w:rPr>
                       </w:pPr>
-                      <w:proofErr w:type="gramStart"/>
                       <w:r>
                         <w:rPr>
                           <w:sz w:val="20"/>
-                        </w:rPr>
-                        <w:t>Attribute(</w:t>
-                      </w:r>
-                      <w:proofErr w:type="gramEnd"/>
-                      <w:r>
-                        <w:rPr>
-                          <w:sz w:val="20"/>
-                        </w:rPr>
-                        <w:t>S</w:t>
-                      </w:r>
-                      <w:r>
-                        <w:rPr>
-                          <w:sz w:val="20"/>
-                        </w:rPr>
-                        <w:t xml:space="preserve">tring name, </w:t>
-                      </w:r>
-                      <w:proofErr w:type="spellStart"/>
-                      <w:r>
-                        <w:rPr>
-                          <w:sz w:val="20"/>
-                        </w:rPr>
-                        <w:t>bool</w:t>
-                      </w:r>
-                      <w:proofErr w:type="spellEnd"/>
-                      <w:r>
-                        <w:rPr>
-                          <w:sz w:val="20"/>
-                        </w:rPr>
-                        <w:t xml:space="preserve"> key, </w:t>
-                      </w:r>
-                      <w:proofErr w:type="spellStart"/>
-                      <w:r>
-                        <w:rPr>
-                          <w:sz w:val="20"/>
-                        </w:rPr>
-                        <w:t>int</w:t>
-                      </w:r>
-                      <w:proofErr w:type="spellEnd"/>
-                      <w:r>
-                        <w:rPr>
-                          <w:sz w:val="20"/>
-                        </w:rPr>
-                        <w:t xml:space="preserve"> </w:t>
-                      </w:r>
-                      <w:proofErr w:type="spellStart"/>
-                      <w:r>
-                        <w:rPr>
-                          <w:sz w:val="20"/>
-                        </w:rPr>
-                        <w:t>dataType</w:t>
-                      </w:r>
-                      <w:proofErr w:type="spellEnd"/>
-                      <w:r>
-                        <w:rPr>
-                          <w:sz w:val="20"/>
-                        </w:rPr>
-                        <w:t>)</w:t>
+                          <w:u w:val="single"/>
+                        </w:rPr>
+                        <w:t>Operations</w:t>
                       </w:r>
                     </w:p>
                     <w:p>
                       <w:pPr>
-                        <w:rPr>
-                          <w:sz w:val="20"/>
+                        <w:pStyle w:val="ListParagraph"/>
+                        <w:numPr>
+                          <w:ilvl w:val="0"/>
+                          <w:numId w:val="9"/>
+                        </w:numPr>
+                        <w:rPr>
+                          <w:sz w:val="16"/>
                         </w:rPr>
                       </w:pPr>
+                      <w:r>
+                        <w:rPr>
+                          <w:sz w:val="16"/>
+                        </w:rPr>
+                        <w:t>Open()</w:t>
+                      </w:r>
                     </w:p>
                     <w:p>
                       <w:pPr>
+                        <w:pStyle w:val="ListParagraph"/>
+                        <w:numPr>
+                          <w:ilvl w:val="0"/>
+                          <w:numId w:val="9"/>
+                        </w:numPr>
+                        <w:rPr>
+                          <w:sz w:val="16"/>
+                        </w:rPr>
+                      </w:pPr>
+                      <w:r>
+                        <w:rPr>
+                          <w:sz w:val="16"/>
+                        </w:rPr>
+                        <w:t>Close()</w:t>
+                      </w:r>
+                    </w:p>
+                    <w:p>
+                      <w:pPr>
+                        <w:pStyle w:val="ListParagraph"/>
+                        <w:numPr>
+                          <w:ilvl w:val="0"/>
+                          <w:numId w:val="9"/>
+                        </w:numPr>
+                        <w:rPr>
+                          <w:sz w:val="16"/>
+                        </w:rPr>
+                      </w:pPr>
+                      <w:r>
+                        <w:rPr>
+                          <w:sz w:val="16"/>
+                        </w:rPr>
+                        <w:t>Write ()</w:t>
+                      </w:r>
+                    </w:p>
+                    <w:p>
+                      <w:pPr>
+                        <w:pStyle w:val="ListParagraph"/>
+                        <w:numPr>
+                          <w:ilvl w:val="0"/>
+                          <w:numId w:val="9"/>
+                        </w:numPr>
+                        <w:rPr>
+                          <w:sz w:val="16"/>
+                        </w:rPr>
+                      </w:pPr>
+                      <w:r>
+                        <w:rPr>
+                          <w:sz w:val="16"/>
+                        </w:rPr>
+                        <w:t>Exit()</w:t>
+                      </w:r>
+                    </w:p>
+                    <w:p>
+                      <w:pPr>
+                        <w:pStyle w:val="ListParagraph"/>
+                        <w:numPr>
+                          <w:ilvl w:val="0"/>
+                          <w:numId w:val="9"/>
+                        </w:numPr>
+                        <w:rPr>
+                          <w:sz w:val="16"/>
+                        </w:rPr>
+                      </w:pPr>
+                      <w:r>
+                        <w:rPr>
+                          <w:sz w:val="16"/>
+                        </w:rPr>
+                        <w:t>Show()</w:t>
+                      </w:r>
+                    </w:p>
+                    <w:p>
+                      <w:pPr>
+                        <w:pStyle w:val="ListParagraph"/>
+                        <w:numPr>
+                          <w:ilvl w:val="0"/>
+                          <w:numId w:val="9"/>
+                        </w:numPr>
+                        <w:rPr>
+                          <w:sz w:val="16"/>
+                        </w:rPr>
+                      </w:pPr>
+                      <w:r>
+                        <w:rPr>
+                          <w:sz w:val="16"/>
+                        </w:rPr>
+                        <w:t>Update(Entity e)</w:t>
+                      </w:r>
+                    </w:p>
+                    <w:p>
+                      <w:pPr>
+                        <w:pStyle w:val="ListParagraph"/>
+                        <w:numPr>
+                          <w:ilvl w:val="0"/>
+                          <w:numId w:val="9"/>
+                        </w:numPr>
+                        <w:rPr>
+                          <w:sz w:val="16"/>
+                        </w:rPr>
+                      </w:pPr>
+                      <w:r>
+                        <w:rPr>
+                          <w:sz w:val="16"/>
+                        </w:rPr>
+                        <w:t>Insert(Entity e)</w:t>
+                      </w:r>
+                    </w:p>
+                    <w:p>
+                      <w:pPr>
+                        <w:pStyle w:val="ListParagraph"/>
+                        <w:numPr>
+                          <w:ilvl w:val="0"/>
+                          <w:numId w:val="9"/>
+                        </w:numPr>
+                        <w:rPr>
+                          <w:sz w:val="16"/>
+                        </w:rPr>
+                      </w:pPr>
+                      <w:r>
+                        <w:rPr>
+                          <w:sz w:val="16"/>
+                        </w:rPr>
+                        <w:t>Delete(Entity e)</w:t>
+                      </w:r>
+                    </w:p>
+                    <w:p>
+                      <w:pPr>
+                        <w:jc w:val="center"/>
                         <w:rPr>
                           <w:sz w:val="20"/>
                         </w:rPr>
@@ -2846,19 +3068,8 @@
           </mc:Fallback>
         </mc:AlternateContent>
       </w:r>
-      <w:r>
-        <w:tab/>
-      </w:r>
-      <w:r>
-        <w:tab/>
-      </w:r>
-    </w:p>
-    <w:p>
-      <w:pPr>
-        <w:tabs>
-          <w:tab w:val="left" w:pos="3832"/>
-        </w:tabs>
-      </w:pPr>
+    </w:p>
+    <w:p>
       <w:r>
         <w:rPr>
           <w:noProof/>
@@ -2867,157 +3078,13 @@
         <mc:AlternateContent>
           <mc:Choice Requires="wps">
             <w:drawing>
-              <wp:anchor distT="0" distB="0" distL="114300" distR="114300" simplePos="0" relativeHeight="251712512" behindDoc="0" locked="0" layoutInCell="1" allowOverlap="1">
+              <wp:anchor distT="0" distB="0" distL="114300" distR="114300" simplePos="0" relativeHeight="251713536" behindDoc="0" locked="0" layoutInCell="1" allowOverlap="1" wp14:anchorId="602A9C64" wp14:editId="5DBE8922">
                 <wp:simplePos x="0" y="0"/>
                 <wp:positionH relativeFrom="column">
-                  <wp:posOffset>3924300</wp:posOffset>
+                  <wp:posOffset>4095750</wp:posOffset>
                 </wp:positionH>
                 <wp:positionV relativeFrom="paragraph">
-                  <wp:posOffset>220345</wp:posOffset>
-                </wp:positionV>
-                <wp:extent cx="342900" cy="0"/>
-                <wp:effectExtent l="0" t="76200" r="19050" b="114300"/>
-                <wp:wrapNone/>
-                <wp:docPr id="294" name="Straight Arrow Connector 294"/>
-                <wp:cNvGraphicFramePr/>
-                <a:graphic xmlns:a="http://schemas.openxmlformats.org/drawingml/2006/main">
-                  <a:graphicData uri="http://schemas.microsoft.com/office/word/2010/wordprocessingShape">
-                    <wps:wsp>
-                      <wps:cNvCnPr/>
-                      <wps:spPr>
-                        <a:xfrm>
-                          <a:off x="0" y="0"/>
-                          <a:ext cx="342900" cy="0"/>
-                        </a:xfrm>
-                        <a:prstGeom prst="straightConnector1">
-                          <a:avLst/>
-                        </a:prstGeom>
-                        <a:ln>
-                          <a:tailEnd type="arrow"/>
-                        </a:ln>
-                      </wps:spPr>
-                      <wps:style>
-                        <a:lnRef idx="1">
-                          <a:schemeClr val="accent1"/>
-                        </a:lnRef>
-                        <a:fillRef idx="0">
-                          <a:schemeClr val="accent1"/>
-                        </a:fillRef>
-                        <a:effectRef idx="0">
-                          <a:schemeClr val="accent1"/>
-                        </a:effectRef>
-                        <a:fontRef idx="minor">
-                          <a:schemeClr val="tx1"/>
-                        </a:fontRef>
-                      </wps:style>
-                      <wps:bodyPr/>
-                    </wps:wsp>
-                  </a:graphicData>
-                </a:graphic>
-              </wp:anchor>
-            </w:drawing>
-          </mc:Choice>
-          <mc:Fallback>
-            <w:pict>
-              <v:shapetype id="_x0000_t32" coordsize="21600,21600" o:spt="32" o:oned="t" path="m,l21600,21600e" filled="f">
-                <v:path arrowok="t" fillok="f" o:connecttype="none"/>
-                <o:lock v:ext="edit" shapetype="t"/>
-              </v:shapetype>
-              <v:shape id="Straight Arrow Connector 294" o:spid="_x0000_s1026" type="#_x0000_t32" style="position:absolute;margin-left:309pt;margin-top:17.35pt;width:27pt;height:0;z-index:251712512;visibility:visible;mso-wrap-style:square;mso-wrap-distance-left:9pt;mso-wrap-distance-top:0;mso-wrap-distance-right:9pt;mso-wrap-distance-bottom:0;mso-position-horizontal:absolute;mso-position-horizontal-relative:text;mso-position-vertical:absolute;mso-position-vertical-relative:text" o:gfxdata="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" strokecolor="#4579b8 [3044]">
-                <v:stroke endarrow="open"/>
-              </v:shape>
-            </w:pict>
-          </mc:Fallback>
-        </mc:AlternateContent>
-      </w:r>
-      <w:r>
-        <w:rPr>
-          <w:noProof/>
-          <w:lang w:eastAsia="zh-CN"/>
-        </w:rPr>
-        <mc:AlternateContent>
-          <mc:Choice Requires="wps">
-            <w:drawing>
-              <wp:anchor distT="0" distB="0" distL="114300" distR="114300" simplePos="0" relativeHeight="251711488" behindDoc="0" locked="0" layoutInCell="1" allowOverlap="1">
-                <wp:simplePos x="0" y="0"/>
-                <wp:positionH relativeFrom="column">
-                  <wp:posOffset>1266825</wp:posOffset>
-                </wp:positionH>
-                <wp:positionV relativeFrom="paragraph">
-                  <wp:posOffset>134620</wp:posOffset>
-                </wp:positionV>
-                <wp:extent cx="323850" cy="0"/>
-                <wp:effectExtent l="0" t="76200" r="19050" b="114300"/>
-                <wp:wrapNone/>
-                <wp:docPr id="293" name="Straight Arrow Connector 293"/>
-                <wp:cNvGraphicFramePr/>
-                <a:graphic xmlns:a="http://schemas.openxmlformats.org/drawingml/2006/main">
-                  <a:graphicData uri="http://schemas.microsoft.com/office/word/2010/wordprocessingShape">
-                    <wps:wsp>
-                      <wps:cNvCnPr/>
-                      <wps:spPr>
-                        <a:xfrm>
-                          <a:off x="0" y="0"/>
-                          <a:ext cx="323850" cy="0"/>
-                        </a:xfrm>
-                        <a:prstGeom prst="straightConnector1">
-                          <a:avLst/>
-                        </a:prstGeom>
-                        <a:ln>
-                          <a:tailEnd type="arrow"/>
-                        </a:ln>
-                      </wps:spPr>
-                      <wps:style>
-                        <a:lnRef idx="1">
-                          <a:schemeClr val="accent1"/>
-                        </a:lnRef>
-                        <a:fillRef idx="0">
-                          <a:schemeClr val="accent1"/>
-                        </a:fillRef>
-                        <a:effectRef idx="0">
-                          <a:schemeClr val="accent1"/>
-                        </a:effectRef>
-                        <a:fontRef idx="minor">
-                          <a:schemeClr val="tx1"/>
-                        </a:fontRef>
-                      </wps:style>
-                      <wps:bodyPr/>
-                    </wps:wsp>
-                  </a:graphicData>
-                </a:graphic>
-              </wp:anchor>
-            </w:drawing>
-          </mc:Choice>
-          <mc:Fallback>
-            <w:pict>
-              <v:shape id="Straight Arrow Connector 293" o:spid="_x0000_s1026" type="#_x0000_t32" style="position:absolute;margin-left:99.75pt;margin-top:10.6pt;width:25.5pt;height:0;z-index:251711488;visibility:visible;mso-wrap-style:square;mso-wrap-distance-left:9pt;mso-wrap-distance-top:0;mso-wrap-distance-right:9pt;mso-wrap-distance-bottom:0;mso-position-horizontal:absolute;mso-position-horizontal-relative:text;mso-position-vertical:absolute;mso-position-vertical-relative:text" o:gfxdata="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" strokecolor="#4579b8 [3044]">
-                <v:stroke endarrow="open"/>
-              </v:shape>
-            </w:pict>
-          </mc:Fallback>
-        </mc:AlternateContent>
-      </w:r>
-      <w:r>
-        <w:t xml:space="preserve">                                                                 </w:t>
-      </w:r>
-    </w:p>
-    <w:p/>
-    <w:p>
-      <w:r>
-        <w:rPr>
-          <w:noProof/>
-          <w:lang w:eastAsia="zh-CN"/>
-        </w:rPr>
-        <mc:AlternateContent>
-          <mc:Choice Requires="wps">
-            <w:drawing>
-              <wp:anchor distT="0" distB="0" distL="114300" distR="114300" simplePos="0" relativeHeight="251713536" behindDoc="0" locked="0" layoutInCell="1" allowOverlap="1">
-                <wp:simplePos x="0" y="0"/>
-                <wp:positionH relativeFrom="column">
-                  <wp:posOffset>3924300</wp:posOffset>
-                </wp:positionH>
-                <wp:positionV relativeFrom="paragraph">
-                  <wp:posOffset>241300</wp:posOffset>
+                  <wp:posOffset>32385</wp:posOffset>
                 </wp:positionV>
                 <wp:extent cx="866775" cy="1009650"/>
                 <wp:effectExtent l="0" t="0" r="47625" b="57150"/>
@@ -3063,7 +3130,7 @@
           </mc:Choice>
           <mc:Fallback>
             <w:pict>
-              <v:shape id="Straight Arrow Connector 295" o:spid="_x0000_s1026" type="#_x0000_t32" style="position:absolute;margin-left:309pt;margin-top:19pt;width:68.25pt;height:79.5pt;z-index:251713536;visibility:visible;mso-wrap-style:square;mso-wrap-distance-left:9pt;mso-wrap-distance-top:0;mso-wrap-distance-right:9pt;mso-wrap-distance-bottom:0;mso-position-horizontal:absolute;mso-position-horizontal-relative:text;mso-position-vertical:absolute;mso-position-vertical-relative:text" o:gfxdata="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" strokecolor="#4579b8 [3044]">
+              <v:shape id="Straight Arrow Connector 295" o:spid="_x0000_s1026" type="#_x0000_t32" style="position:absolute;margin-left:322.5pt;margin-top:2.55pt;width:68.25pt;height:79.5pt;z-index:251713536;visibility:visible;mso-wrap-style:square;mso-wrap-distance-left:9pt;mso-wrap-distance-top:0;mso-wrap-distance-right:9pt;mso-wrap-distance-bottom:0;mso-position-horizontal:absolute;mso-position-horizontal-relative:text;mso-position-vertical:absolute;mso-position-vertical-relative:text" o:gfxdata="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" strokecolor="#4579b8 [3044]">
                 <v:stroke endarrow="open"/>
               </v:shape>
             </w:pict>
@@ -3071,7 +3138,6 @@
         </mc:AlternateContent>
       </w:r>
     </w:p>
-    <w:p/>
     <w:p>
       <w:r>
         <w:rPr>
@@ -3084,13 +3150,13 @@
               <wp:anchor distT="0" distB="0" distL="114300" distR="114300" simplePos="0" relativeHeight="251702272" behindDoc="0" locked="0" layoutInCell="1" allowOverlap="1" wp14:anchorId="1992F872" wp14:editId="3651F2B9">
                 <wp:simplePos x="0" y="0"/>
                 <wp:positionH relativeFrom="column">
-                  <wp:posOffset>4857750</wp:posOffset>
+                  <wp:posOffset>4962524</wp:posOffset>
                 </wp:positionH>
                 <wp:positionV relativeFrom="paragraph">
-                  <wp:posOffset>137795</wp:posOffset>
+                  <wp:posOffset>138430</wp:posOffset>
                 </wp:positionV>
-                <wp:extent cx="1790700" cy="1403985"/>
-                <wp:effectExtent l="0" t="0" r="19050" b="24130"/>
+                <wp:extent cx="1685925" cy="1403985"/>
+                <wp:effectExtent l="0" t="0" r="28575" b="24130"/>
                 <wp:wrapNone/>
                 <wp:docPr id="13" name="Text Box 2"/>
                 <wp:cNvGraphicFramePr>
@@ -3105,7 +3171,7 @@
                       <wps:spPr bwMode="auto">
                         <a:xfrm>
                           <a:off x="0" y="0"/>
-                          <a:ext cx="1790700" cy="1403985"/>
+                          <a:ext cx="1685925" cy="1403985"/>
                         </a:xfrm>
                         <a:prstGeom prst="rect">
                           <a:avLst/>
@@ -3240,7 +3306,7 @@
           </mc:Choice>
           <mc:Fallback>
             <w:pict>
-              <v:shape id="_x0000_s1032" type="#_x0000_t202" style="position:absolute;margin-left:382.5pt;margin-top:10.85pt;width:141pt;height:110.55pt;z-index:251702272;visibility:visible;mso-wrap-style:square;mso-width-percent:0;mso-height-percent:200;mso-wrap-distance-left:9pt;mso-wrap-distance-top:0;mso-wrap-distance-right:9pt;mso-wrap-distance-bottom:0;mso-position-horizontal:absolute;mso-position-horizontal-relative:text;mso-position-vertical:absolute;mso-position-vertical-relative:text;mso-width-percent:0;mso-height-percent:200;mso-width-relative:margin;mso-height-relative:margin;v-text-anchor:top" o:gfxdata="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">
+              <v:shape id="_x0000_s1034" type="#_x0000_t202" style="position:absolute;margin-left:390.75pt;margin-top:10.9pt;width:132.75pt;height:110.55pt;z-index:251702272;visibility:visible;mso-wrap-style:square;mso-width-percent:0;mso-height-percent:200;mso-wrap-distance-left:9pt;mso-wrap-distance-top:0;mso-wrap-distance-right:9pt;mso-wrap-distance-bottom:0;mso-position-horizontal:absolute;mso-position-horizontal-relative:text;mso-position-vertical:absolute;mso-position-vertical-relative:text;mso-width-percent:0;mso-height-percent:200;mso-width-relative:margin;mso-height-relative:margin;v-text-anchor:top" o:gfxdata="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">
                 <v:textbox style="mso-fit-shape-to-text:t">
                   <w:txbxContent>
                     <w:p>
@@ -3384,11 +3450,79 @@
         <w:pStyle w:val="ListParagraph"/>
         <w:ind w:left="1800"/>
       </w:pPr>
+      <w:r>
+        <w:rPr>
+          <w:noProof/>
+          <w:lang w:eastAsia="zh-CN"/>
+        </w:rPr>
+        <mc:AlternateContent>
+          <mc:Choice Requires="wps">
+            <w:drawing>
+              <wp:anchor distT="0" distB="0" distL="114300" distR="114300" simplePos="0" relativeHeight="251769856" behindDoc="0" locked="0" layoutInCell="1" allowOverlap="1">
+                <wp:simplePos x="0" y="0"/>
+                <wp:positionH relativeFrom="column">
+                  <wp:posOffset>171450</wp:posOffset>
+                </wp:positionH>
+                <wp:positionV relativeFrom="paragraph">
+                  <wp:posOffset>111760</wp:posOffset>
+                </wp:positionV>
+                <wp:extent cx="0" cy="609600"/>
+                <wp:effectExtent l="95250" t="0" r="57150" b="57150"/>
+                <wp:wrapNone/>
+                <wp:docPr id="14" name="Straight Arrow Connector 14"/>
+                <wp:cNvGraphicFramePr/>
+                <a:graphic xmlns:a="http://schemas.openxmlformats.org/drawingml/2006/main">
+                  <a:graphicData uri="http://schemas.microsoft.com/office/word/2010/wordprocessingShape">
+                    <wps:wsp>
+                      <wps:cNvCnPr/>
+                      <wps:spPr>
+                        <a:xfrm>
+                          <a:off x="0" y="0"/>
+                          <a:ext cx="0" cy="609600"/>
+                        </a:xfrm>
+                        <a:prstGeom prst="straightConnector1">
+                          <a:avLst/>
+                        </a:prstGeom>
+                        <a:ln>
+                          <a:tailEnd type="arrow"/>
+                        </a:ln>
+                      </wps:spPr>
+                      <wps:style>
+                        <a:lnRef idx="1">
+                          <a:schemeClr val="accent1"/>
+                        </a:lnRef>
+                        <a:fillRef idx="0">
+                          <a:schemeClr val="accent1"/>
+                        </a:fillRef>
+                        <a:effectRef idx="0">
+                          <a:schemeClr val="accent1"/>
+                        </a:effectRef>
+                        <a:fontRef idx="minor">
+                          <a:schemeClr val="tx1"/>
+                        </a:fontRef>
+                      </wps:style>
+                      <wps:bodyPr/>
+                    </wps:wsp>
+                  </a:graphicData>
+                </a:graphic>
+              </wp:anchor>
+            </w:drawing>
+          </mc:Choice>
+          <mc:Fallback>
+            <w:pict>
+              <v:shape id="Straight Arrow Connector 14" o:spid="_x0000_s1026" type="#_x0000_t32" style="position:absolute;margin-left:13.5pt;margin-top:8.8pt;width:0;height:48pt;z-index:251769856;visibility:visible;mso-wrap-style:square;mso-wrap-distance-left:9pt;mso-wrap-distance-top:0;mso-wrap-distance-right:9pt;mso-wrap-distance-bottom:0;mso-position-horizontal:absolute;mso-position-horizontal-relative:text;mso-position-vertical:absolute;mso-position-vertical-relative:text" o:gfxdata="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" strokecolor="#4579b8 [3044]">
+                <v:stroke endarrow="open"/>
+              </v:shape>
+            </w:pict>
+          </mc:Fallback>
+        </mc:AlternateContent>
+      </w:r>
     </w:p>
     <w:p>
       <w:pPr>
         <w:pStyle w:val="ListParagraph"/>
         <w:ind w:left="1800"/>
+        <w:jc w:val="both"/>
       </w:pPr>
     </w:p>
     <w:p>
@@ -3397,7 +3531,859 @@
         <w:ind w:left="1800"/>
       </w:pPr>
     </w:p>
+    <w:p>
+      <w:bookmarkStart w:id="0" w:name="_GoBack"/>
+      <w:r>
+        <w:rPr>
+          <w:noProof/>
+          <w:lang w:eastAsia="zh-CN"/>
+        </w:rPr>
+        <mc:AlternateContent>
+          <mc:Choice Requires="wps">
+            <w:drawing>
+              <wp:anchor distT="0" distB="0" distL="114300" distR="114300" simplePos="0" relativeHeight="251774976" behindDoc="0" locked="0" layoutInCell="1" allowOverlap="1">
+                <wp:simplePos x="0" y="0"/>
+                <wp:positionH relativeFrom="column">
+                  <wp:posOffset>2619375</wp:posOffset>
+                </wp:positionH>
+                <wp:positionV relativeFrom="paragraph">
+                  <wp:posOffset>168275</wp:posOffset>
+                </wp:positionV>
+                <wp:extent cx="0" cy="3333750"/>
+                <wp:effectExtent l="95250" t="38100" r="57150" b="19050"/>
+                <wp:wrapNone/>
+                <wp:docPr id="19" name="Straight Arrow Connector 19"/>
+                <wp:cNvGraphicFramePr/>
+                <a:graphic xmlns:a="http://schemas.openxmlformats.org/drawingml/2006/main">
+                  <a:graphicData uri="http://schemas.microsoft.com/office/word/2010/wordprocessingShape">
+                    <wps:wsp>
+                      <wps:cNvCnPr/>
+                      <wps:spPr>
+                        <a:xfrm flipV="1">
+                          <a:off x="0" y="0"/>
+                          <a:ext cx="0" cy="3333750"/>
+                        </a:xfrm>
+                        <a:prstGeom prst="straightConnector1">
+                          <a:avLst/>
+                        </a:prstGeom>
+                        <a:ln>
+                          <a:tailEnd type="arrow"/>
+                        </a:ln>
+                      </wps:spPr>
+                      <wps:style>
+                        <a:lnRef idx="1">
+                          <a:schemeClr val="accent1"/>
+                        </a:lnRef>
+                        <a:fillRef idx="0">
+                          <a:schemeClr val="accent1"/>
+                        </a:fillRef>
+                        <a:effectRef idx="0">
+                          <a:schemeClr val="accent1"/>
+                        </a:effectRef>
+                        <a:fontRef idx="minor">
+                          <a:schemeClr val="tx1"/>
+                        </a:fontRef>
+                      </wps:style>
+                      <wps:bodyPr/>
+                    </wps:wsp>
+                  </a:graphicData>
+                </a:graphic>
+              </wp:anchor>
+            </w:drawing>
+          </mc:Choice>
+          <mc:Fallback>
+            <w:pict>
+              <v:shape id="Straight Arrow Connector 19" o:spid="_x0000_s1026" type="#_x0000_t32" style="position:absolute;margin-left:206.25pt;margin-top:13.25pt;width:0;height:262.5pt;flip:y;z-index:251774976;visibility:visible;mso-wrap-style:square;mso-wrap-distance-left:9pt;mso-wrap-distance-top:0;mso-wrap-distance-right:9pt;mso-wrap-distance-bottom:0;mso-position-horizontal:absolute;mso-position-horizontal-relative:text;mso-position-vertical:absolute;mso-position-vertical-relative:text" o:gfxdata="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" strokecolor="#4579b8 [3044]">
+                <v:stroke endarrow="open"/>
+              </v:shape>
+            </w:pict>
+          </mc:Fallback>
+        </mc:AlternateContent>
+      </w:r>
+      <w:bookmarkEnd w:id="0"/>
+      <w:r>
+        <w:rPr>
+          <w:noProof/>
+          <w:lang w:eastAsia="zh-CN"/>
+        </w:rPr>
+        <mc:AlternateContent>
+          <mc:Choice Requires="wps">
+            <w:drawing>
+              <wp:anchor distT="0" distB="0" distL="114300" distR="114300" simplePos="0" relativeHeight="251771904" behindDoc="0" locked="0" layoutInCell="1" allowOverlap="1" wp14:editId="36B11C9B">
+                <wp:simplePos x="0" y="0"/>
+                <wp:positionH relativeFrom="column">
+                  <wp:posOffset>-590550</wp:posOffset>
+                </wp:positionH>
+                <wp:positionV relativeFrom="paragraph">
+                  <wp:posOffset>168275</wp:posOffset>
+                </wp:positionV>
+                <wp:extent cx="2143125" cy="1403985"/>
+                <wp:effectExtent l="0" t="0" r="28575" b="14605"/>
+                <wp:wrapNone/>
+                <wp:docPr id="15" name="Text Box 2"/>
+                <wp:cNvGraphicFramePr>
+                  <a:graphicFrameLocks xmlns:a="http://schemas.openxmlformats.org/drawingml/2006/main"/>
+                </wp:cNvGraphicFramePr>
+                <a:graphic xmlns:a="http://schemas.openxmlformats.org/drawingml/2006/main">
+                  <a:graphicData uri="http://schemas.microsoft.com/office/word/2010/wordprocessingShape">
+                    <wps:wsp>
+                      <wps:cNvSpPr txBox="1">
+                        <a:spLocks noChangeArrowheads="1"/>
+                      </wps:cNvSpPr>
+                      <wps:spPr bwMode="auto">
+                        <a:xfrm>
+                          <a:off x="0" y="0"/>
+                          <a:ext cx="2143125" cy="1403985"/>
+                        </a:xfrm>
+                        <a:prstGeom prst="rect">
+                          <a:avLst/>
+                        </a:prstGeom>
+                        <a:solidFill>
+                          <a:srgbClr val="FFFFFF"/>
+                        </a:solidFill>
+                        <a:ln w="9525">
+                          <a:solidFill>
+                            <a:srgbClr val="000000"/>
+                          </a:solidFill>
+                          <a:miter lim="800000"/>
+                          <a:headEnd/>
+                          <a:tailEnd/>
+                        </a:ln>
+                      </wps:spPr>
+                      <wps:txbx>
+                        <w:txbxContent>
+                          <w:p>
+                            <w:pPr>
+                              <w:jc w:val="center"/>
+                              <w:rPr>
+                                <w:sz w:val="20"/>
+                                <w:szCs w:val="20"/>
+                              </w:rPr>
+                            </w:pPr>
+                            <w:r>
+                              <w:rPr>
+                                <w:sz w:val="20"/>
+                                <w:szCs w:val="20"/>
+                              </w:rPr>
+                              <w:t>Database</w:t>
+                            </w:r>
+                          </w:p>
+                          <w:p>
+                            <w:pPr>
+                              <w:rPr>
+                                <w:sz w:val="20"/>
+                                <w:szCs w:val="20"/>
+                              </w:rPr>
+                            </w:pPr>
+                            <w:proofErr w:type="gramStart"/>
+                            <w:r>
+                              <w:rPr>
+                                <w:sz w:val="20"/>
+                                <w:szCs w:val="20"/>
+                              </w:rPr>
+                              <w:t>vector&lt;</w:t>
+                            </w:r>
+                            <w:proofErr w:type="gramEnd"/>
+                            <w:r>
+                              <w:rPr>
+                                <w:sz w:val="20"/>
+                                <w:szCs w:val="20"/>
+                              </w:rPr>
+                              <w:t xml:space="preserve">Relation&gt; </w:t>
+                            </w:r>
+                            <w:proofErr w:type="spellStart"/>
+                            <w:r>
+                              <w:rPr>
+                                <w:sz w:val="20"/>
+                                <w:szCs w:val="20"/>
+                              </w:rPr>
+                              <w:t>vec_relations</w:t>
+                            </w:r>
+                            <w:proofErr w:type="spellEnd"/>
+                          </w:p>
+                          <w:p>
+                            <w:pPr>
+                              <w:rPr>
+                                <w:sz w:val="20"/>
+                                <w:szCs w:val="20"/>
+                              </w:rPr>
+                            </w:pPr>
+                            <w:r>
+                              <w:rPr>
+                                <w:sz w:val="20"/>
+                                <w:szCs w:val="20"/>
+                              </w:rPr>
+                              <w:t xml:space="preserve">Relation </w:t>
+                            </w:r>
+                            <w:proofErr w:type="spellStart"/>
+                            <w:proofErr w:type="gramStart"/>
+                            <w:r>
+                              <w:rPr>
+                                <w:sz w:val="20"/>
+                                <w:szCs w:val="20"/>
+                              </w:rPr>
+                              <w:t>findRelation</w:t>
+                            </w:r>
+                            <w:proofErr w:type="spellEnd"/>
+                            <w:r>
+                              <w:rPr>
+                                <w:sz w:val="20"/>
+                                <w:szCs w:val="20"/>
+                              </w:rPr>
+                              <w:t>(</w:t>
+                            </w:r>
+                            <w:proofErr w:type="gramEnd"/>
+                            <w:r>
+                              <w:rPr>
+                                <w:sz w:val="20"/>
+                                <w:szCs w:val="20"/>
+                              </w:rPr>
+                              <w:t>str</w:t>
+                            </w:r>
+                            <w:r>
+                              <w:rPr>
+                                <w:sz w:val="20"/>
+                                <w:szCs w:val="20"/>
+                              </w:rPr>
+                              <w:t>i</w:t>
+                            </w:r>
+                            <w:r>
+                              <w:rPr>
+                                <w:sz w:val="20"/>
+                                <w:szCs w:val="20"/>
+                              </w:rPr>
+                              <w:t>ng name)</w:t>
+                            </w:r>
+                            <w:r>
+                              <w:rPr>
+                                <w:sz w:val="20"/>
+                                <w:szCs w:val="20"/>
+                              </w:rPr>
+                              <w:t>;</w:t>
+                            </w:r>
+                          </w:p>
+                          <w:p>
+                            <w:pPr>
+                              <w:rPr>
+                                <w:sz w:val="20"/>
+                                <w:u w:val="single"/>
+                              </w:rPr>
+                            </w:pPr>
+                            <w:r>
+                              <w:rPr>
+                                <w:sz w:val="20"/>
+                                <w:u w:val="single"/>
+                              </w:rPr>
+                              <w:t>Operations</w:t>
+                            </w:r>
+                          </w:p>
+                          <w:p>
+                            <w:pPr>
+                              <w:pStyle w:val="ListParagraph"/>
+                              <w:numPr>
+                                <w:ilvl w:val="0"/>
+                                <w:numId w:val="9"/>
+                              </w:numPr>
+                              <w:rPr>
+                                <w:sz w:val="16"/>
+                              </w:rPr>
+                            </w:pPr>
+                            <w:r>
+                              <w:rPr>
+                                <w:sz w:val="16"/>
+                              </w:rPr>
+                              <w:t>Open()</w:t>
+                            </w:r>
+                          </w:p>
+                          <w:p>
+                            <w:pPr>
+                              <w:pStyle w:val="ListParagraph"/>
+                              <w:numPr>
+                                <w:ilvl w:val="0"/>
+                                <w:numId w:val="9"/>
+                              </w:numPr>
+                              <w:rPr>
+                                <w:sz w:val="16"/>
+                              </w:rPr>
+                            </w:pPr>
+                            <w:r>
+                              <w:rPr>
+                                <w:sz w:val="16"/>
+                              </w:rPr>
+                              <w:t>Close()</w:t>
+                            </w:r>
+                          </w:p>
+                          <w:p>
+                            <w:pPr>
+                              <w:pStyle w:val="ListParagraph"/>
+                              <w:numPr>
+                                <w:ilvl w:val="0"/>
+                                <w:numId w:val="9"/>
+                              </w:numPr>
+                              <w:rPr>
+                                <w:sz w:val="16"/>
+                              </w:rPr>
+                            </w:pPr>
+                            <w:r>
+                              <w:rPr>
+                                <w:sz w:val="16"/>
+                              </w:rPr>
+                              <w:t>Write ()</w:t>
+                            </w:r>
+                          </w:p>
+                          <w:p>
+                            <w:pPr>
+                              <w:pStyle w:val="ListParagraph"/>
+                              <w:numPr>
+                                <w:ilvl w:val="0"/>
+                                <w:numId w:val="9"/>
+                              </w:numPr>
+                              <w:rPr>
+                                <w:sz w:val="16"/>
+                              </w:rPr>
+                            </w:pPr>
+                            <w:r>
+                              <w:rPr>
+                                <w:sz w:val="16"/>
+                              </w:rPr>
+                              <w:t>Exit()</w:t>
+                            </w:r>
+                          </w:p>
+                          <w:p>
+                            <w:pPr>
+                              <w:pStyle w:val="ListParagraph"/>
+                              <w:numPr>
+                                <w:ilvl w:val="0"/>
+                                <w:numId w:val="9"/>
+                              </w:numPr>
+                              <w:rPr>
+                                <w:sz w:val="16"/>
+                              </w:rPr>
+                            </w:pPr>
+                            <w:r>
+                              <w:rPr>
+                                <w:sz w:val="16"/>
+                              </w:rPr>
+                              <w:t>Show()</w:t>
+                            </w:r>
+                          </w:p>
+                          <w:p>
+                            <w:pPr>
+                              <w:pStyle w:val="ListParagraph"/>
+                              <w:numPr>
+                                <w:ilvl w:val="0"/>
+                                <w:numId w:val="9"/>
+                              </w:numPr>
+                              <w:rPr>
+                                <w:sz w:val="16"/>
+                              </w:rPr>
+                            </w:pPr>
+                            <w:r>
+                              <w:rPr>
+                                <w:sz w:val="16"/>
+                              </w:rPr>
+                              <w:t>Update(Entity e)</w:t>
+                            </w:r>
+                          </w:p>
+                          <w:p>
+                            <w:pPr>
+                              <w:pStyle w:val="ListParagraph"/>
+                              <w:numPr>
+                                <w:ilvl w:val="0"/>
+                                <w:numId w:val="9"/>
+                              </w:numPr>
+                              <w:rPr>
+                                <w:sz w:val="16"/>
+                              </w:rPr>
+                            </w:pPr>
+                            <w:r>
+                              <w:rPr>
+                                <w:sz w:val="16"/>
+                              </w:rPr>
+                              <w:t>Insert(Entity e)</w:t>
+                            </w:r>
+                          </w:p>
+                          <w:p>
+                            <w:pPr>
+                              <w:pStyle w:val="ListParagraph"/>
+                              <w:numPr>
+                                <w:ilvl w:val="0"/>
+                                <w:numId w:val="9"/>
+                              </w:numPr>
+                              <w:rPr>
+                                <w:sz w:val="16"/>
+                              </w:rPr>
+                            </w:pPr>
+                            <w:r>
+                              <w:rPr>
+                                <w:sz w:val="16"/>
+                              </w:rPr>
+                              <w:t>Delete(Entity e)</w:t>
+                            </w:r>
+                          </w:p>
+                          <w:p>
+                            <w:pPr>
+                              <w:jc w:val="center"/>
+                              <w:rPr>
+                                <w:sz w:val="20"/>
+                                <w:szCs w:val="20"/>
+                              </w:rPr>
+                            </w:pPr>
+                          </w:p>
+                        </w:txbxContent>
+                      </wps:txbx>
+                      <wps:bodyPr rot="0" vert="horz" wrap="square" lIns="91440" tIns="45720" rIns="91440" bIns="45720" anchor="t" anchorCtr="0">
+                        <a:spAutoFit/>
+                      </wps:bodyPr>
+                    </wps:wsp>
+                  </a:graphicData>
+                </a:graphic>
+                <wp14:sizeRelH relativeFrom="margin">
+                  <wp14:pctWidth>0</wp14:pctWidth>
+                </wp14:sizeRelH>
+                <wp14:sizeRelV relativeFrom="margin">
+                  <wp14:pctHeight>20000</wp14:pctHeight>
+                </wp14:sizeRelV>
+              </wp:anchor>
+            </w:drawing>
+          </mc:Choice>
+          <mc:Fallback>
+            <w:pict>
+              <v:shape id="_x0000_s1035" type="#_x0000_t202" style="position:absolute;margin-left:-46.5pt;margin-top:13.25pt;width:168.75pt;height:110.55pt;z-index:251771904;visibility:visible;mso-wrap-style:square;mso-width-percent:0;mso-height-percent:200;mso-wrap-distance-left:9pt;mso-wrap-distance-top:0;mso-wrap-distance-right:9pt;mso-wrap-distance-bottom:0;mso-position-horizontal:absolute;mso-position-horizontal-relative:text;mso-position-vertical:absolute;mso-position-vertical-relative:text;mso-width-percent:0;mso-height-percent:200;mso-width-relative:margin;mso-height-relative:margin;v-text-anchor:top" o:gfxdata="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">
+                <v:textbox style="mso-fit-shape-to-text:t">
+                  <w:txbxContent>
+                    <w:p>
+                      <w:pPr>
+                        <w:jc w:val="center"/>
+                        <w:rPr>
+                          <w:sz w:val="20"/>
+                          <w:szCs w:val="20"/>
+                        </w:rPr>
+                      </w:pPr>
+                      <w:r>
+                        <w:rPr>
+                          <w:sz w:val="20"/>
+                          <w:szCs w:val="20"/>
+                        </w:rPr>
+                        <w:t>Database</w:t>
+                      </w:r>
+                    </w:p>
+                    <w:p>
+                      <w:pPr>
+                        <w:rPr>
+                          <w:sz w:val="20"/>
+                          <w:szCs w:val="20"/>
+                        </w:rPr>
+                      </w:pPr>
+                      <w:proofErr w:type="gramStart"/>
+                      <w:r>
+                        <w:rPr>
+                          <w:sz w:val="20"/>
+                          <w:szCs w:val="20"/>
+                        </w:rPr>
+                        <w:t>vector&lt;</w:t>
+                      </w:r>
+                      <w:proofErr w:type="gramEnd"/>
+                      <w:r>
+                        <w:rPr>
+                          <w:sz w:val="20"/>
+                          <w:szCs w:val="20"/>
+                        </w:rPr>
+                        <w:t xml:space="preserve">Relation&gt; </w:t>
+                      </w:r>
+                      <w:proofErr w:type="spellStart"/>
+                      <w:r>
+                        <w:rPr>
+                          <w:sz w:val="20"/>
+                          <w:szCs w:val="20"/>
+                        </w:rPr>
+                        <w:t>vec_relations</w:t>
+                      </w:r>
+                      <w:proofErr w:type="spellEnd"/>
+                    </w:p>
+                    <w:p>
+                      <w:pPr>
+                        <w:rPr>
+                          <w:sz w:val="20"/>
+                          <w:szCs w:val="20"/>
+                        </w:rPr>
+                      </w:pPr>
+                      <w:r>
+                        <w:rPr>
+                          <w:sz w:val="20"/>
+                          <w:szCs w:val="20"/>
+                        </w:rPr>
+                        <w:t xml:space="preserve">Relation </w:t>
+                      </w:r>
+                      <w:proofErr w:type="spellStart"/>
+                      <w:proofErr w:type="gramStart"/>
+                      <w:r>
+                        <w:rPr>
+                          <w:sz w:val="20"/>
+                          <w:szCs w:val="20"/>
+                        </w:rPr>
+                        <w:t>findRelation</w:t>
+                      </w:r>
+                      <w:proofErr w:type="spellEnd"/>
+                      <w:r>
+                        <w:rPr>
+                          <w:sz w:val="20"/>
+                          <w:szCs w:val="20"/>
+                        </w:rPr>
+                        <w:t>(</w:t>
+                      </w:r>
+                      <w:proofErr w:type="gramEnd"/>
+                      <w:r>
+                        <w:rPr>
+                          <w:sz w:val="20"/>
+                          <w:szCs w:val="20"/>
+                        </w:rPr>
+                        <w:t>str</w:t>
+                      </w:r>
+                      <w:r>
+                        <w:rPr>
+                          <w:sz w:val="20"/>
+                          <w:szCs w:val="20"/>
+                        </w:rPr>
+                        <w:t>i</w:t>
+                      </w:r>
+                      <w:r>
+                        <w:rPr>
+                          <w:sz w:val="20"/>
+                          <w:szCs w:val="20"/>
+                        </w:rPr>
+                        <w:t>ng name)</w:t>
+                      </w:r>
+                      <w:r>
+                        <w:rPr>
+                          <w:sz w:val="20"/>
+                          <w:szCs w:val="20"/>
+                        </w:rPr>
+                        <w:t>;</w:t>
+                      </w:r>
+                    </w:p>
+                    <w:p>
+                      <w:pPr>
+                        <w:rPr>
+                          <w:sz w:val="20"/>
+                          <w:u w:val="single"/>
+                        </w:rPr>
+                      </w:pPr>
+                      <w:r>
+                        <w:rPr>
+                          <w:sz w:val="20"/>
+                          <w:u w:val="single"/>
+                        </w:rPr>
+                        <w:t>Operations</w:t>
+                      </w:r>
+                    </w:p>
+                    <w:p>
+                      <w:pPr>
+                        <w:pStyle w:val="ListParagraph"/>
+                        <w:numPr>
+                          <w:ilvl w:val="0"/>
+                          <w:numId w:val="9"/>
+                        </w:numPr>
+                        <w:rPr>
+                          <w:sz w:val="16"/>
+                        </w:rPr>
+                      </w:pPr>
+                      <w:r>
+                        <w:rPr>
+                          <w:sz w:val="16"/>
+                        </w:rPr>
+                        <w:t>Open()</w:t>
+                      </w:r>
+                    </w:p>
+                    <w:p>
+                      <w:pPr>
+                        <w:pStyle w:val="ListParagraph"/>
+                        <w:numPr>
+                          <w:ilvl w:val="0"/>
+                          <w:numId w:val="9"/>
+                        </w:numPr>
+                        <w:rPr>
+                          <w:sz w:val="16"/>
+                        </w:rPr>
+                      </w:pPr>
+                      <w:r>
+                        <w:rPr>
+                          <w:sz w:val="16"/>
+                        </w:rPr>
+                        <w:t>Close()</w:t>
+                      </w:r>
+                    </w:p>
+                    <w:p>
+                      <w:pPr>
+                        <w:pStyle w:val="ListParagraph"/>
+                        <w:numPr>
+                          <w:ilvl w:val="0"/>
+                          <w:numId w:val="9"/>
+                        </w:numPr>
+                        <w:rPr>
+                          <w:sz w:val="16"/>
+                        </w:rPr>
+                      </w:pPr>
+                      <w:r>
+                        <w:rPr>
+                          <w:sz w:val="16"/>
+                        </w:rPr>
+                        <w:t>Write ()</w:t>
+                      </w:r>
+                    </w:p>
+                    <w:p>
+                      <w:pPr>
+                        <w:pStyle w:val="ListParagraph"/>
+                        <w:numPr>
+                          <w:ilvl w:val="0"/>
+                          <w:numId w:val="9"/>
+                        </w:numPr>
+                        <w:rPr>
+                          <w:sz w:val="16"/>
+                        </w:rPr>
+                      </w:pPr>
+                      <w:r>
+                        <w:rPr>
+                          <w:sz w:val="16"/>
+                        </w:rPr>
+                        <w:t>Exit()</w:t>
+                      </w:r>
+                    </w:p>
+                    <w:p>
+                      <w:pPr>
+                        <w:pStyle w:val="ListParagraph"/>
+                        <w:numPr>
+                          <w:ilvl w:val="0"/>
+                          <w:numId w:val="9"/>
+                        </w:numPr>
+                        <w:rPr>
+                          <w:sz w:val="16"/>
+                        </w:rPr>
+                      </w:pPr>
+                      <w:r>
+                        <w:rPr>
+                          <w:sz w:val="16"/>
+                        </w:rPr>
+                        <w:t>Show()</w:t>
+                      </w:r>
+                    </w:p>
+                    <w:p>
+                      <w:pPr>
+                        <w:pStyle w:val="ListParagraph"/>
+                        <w:numPr>
+                          <w:ilvl w:val="0"/>
+                          <w:numId w:val="9"/>
+                        </w:numPr>
+                        <w:rPr>
+                          <w:sz w:val="16"/>
+                        </w:rPr>
+                      </w:pPr>
+                      <w:r>
+                        <w:rPr>
+                          <w:sz w:val="16"/>
+                        </w:rPr>
+                        <w:t>Update(Entity e)</w:t>
+                      </w:r>
+                    </w:p>
+                    <w:p>
+                      <w:pPr>
+                        <w:pStyle w:val="ListParagraph"/>
+                        <w:numPr>
+                          <w:ilvl w:val="0"/>
+                          <w:numId w:val="9"/>
+                        </w:numPr>
+                        <w:rPr>
+                          <w:sz w:val="16"/>
+                        </w:rPr>
+                      </w:pPr>
+                      <w:r>
+                        <w:rPr>
+                          <w:sz w:val="16"/>
+                        </w:rPr>
+                        <w:t>Insert(Entity e)</w:t>
+                      </w:r>
+                    </w:p>
+                    <w:p>
+                      <w:pPr>
+                        <w:pStyle w:val="ListParagraph"/>
+                        <w:numPr>
+                          <w:ilvl w:val="0"/>
+                          <w:numId w:val="9"/>
+                        </w:numPr>
+                        <w:rPr>
+                          <w:sz w:val="16"/>
+                        </w:rPr>
+                      </w:pPr>
+                      <w:r>
+                        <w:rPr>
+                          <w:sz w:val="16"/>
+                        </w:rPr>
+                        <w:t>Delete(Entity e)</w:t>
+                      </w:r>
+                    </w:p>
+                    <w:p>
+                      <w:pPr>
+                        <w:jc w:val="center"/>
+                        <w:rPr>
+                          <w:sz w:val="20"/>
+                          <w:szCs w:val="20"/>
+                        </w:rPr>
+                      </w:pPr>
+                    </w:p>
+                  </w:txbxContent>
+                </v:textbox>
+              </v:shape>
+            </w:pict>
+          </mc:Fallback>
+        </mc:AlternateContent>
+      </w:r>
+    </w:p>
     <w:p/>
+    <w:p/>
+    <w:p/>
+    <w:p/>
+    <w:p/>
+    <w:p/>
+    <w:p/>
+    <w:p/>
+    <w:p>
+      <w:r>
+        <w:rPr>
+          <w:noProof/>
+          <w:lang w:eastAsia="zh-CN"/>
+        </w:rPr>
+        <mc:AlternateContent>
+          <mc:Choice Requires="wps">
+            <w:drawing>
+              <wp:anchor distT="0" distB="0" distL="114300" distR="114300" simplePos="0" relativeHeight="251773952" behindDoc="0" locked="0" layoutInCell="1" allowOverlap="1">
+                <wp:simplePos x="0" y="0"/>
+                <wp:positionH relativeFrom="column">
+                  <wp:posOffset>333375</wp:posOffset>
+                </wp:positionH>
+                <wp:positionV relativeFrom="paragraph">
+                  <wp:posOffset>250825</wp:posOffset>
+                </wp:positionV>
+                <wp:extent cx="0" cy="342900"/>
+                <wp:effectExtent l="95250" t="0" r="95250" b="57150"/>
+                <wp:wrapNone/>
+                <wp:docPr id="18" name="Straight Arrow Connector 18"/>
+                <wp:cNvGraphicFramePr/>
+                <a:graphic xmlns:a="http://schemas.openxmlformats.org/drawingml/2006/main">
+                  <a:graphicData uri="http://schemas.microsoft.com/office/word/2010/wordprocessingShape">
+                    <wps:wsp>
+                      <wps:cNvCnPr/>
+                      <wps:spPr>
+                        <a:xfrm>
+                          <a:off x="0" y="0"/>
+                          <a:ext cx="0" cy="342900"/>
+                        </a:xfrm>
+                        <a:prstGeom prst="straightConnector1">
+                          <a:avLst/>
+                        </a:prstGeom>
+                        <a:ln>
+                          <a:tailEnd type="arrow"/>
+                        </a:ln>
+                      </wps:spPr>
+                      <wps:style>
+                        <a:lnRef idx="1">
+                          <a:schemeClr val="accent1"/>
+                        </a:lnRef>
+                        <a:fillRef idx="0">
+                          <a:schemeClr val="accent1"/>
+                        </a:fillRef>
+                        <a:effectRef idx="0">
+                          <a:schemeClr val="accent1"/>
+                        </a:effectRef>
+                        <a:fontRef idx="minor">
+                          <a:schemeClr val="tx1"/>
+                        </a:fontRef>
+                      </wps:style>
+                      <wps:bodyPr/>
+                    </wps:wsp>
+                  </a:graphicData>
+                </a:graphic>
+              </wp:anchor>
+            </w:drawing>
+          </mc:Choice>
+          <mc:Fallback>
+            <w:pict>
+              <v:shape id="Straight Arrow Connector 18" o:spid="_x0000_s1026" type="#_x0000_t32" style="position:absolute;margin-left:26.25pt;margin-top:19.75pt;width:0;height:27pt;z-index:251773952;visibility:visible;mso-wrap-style:square;mso-wrap-distance-left:9pt;mso-wrap-distance-top:0;mso-wrap-distance-right:9pt;mso-wrap-distance-bottom:0;mso-position-horizontal:absolute;mso-position-horizontal-relative:text;mso-position-vertical:absolute;mso-position-vertical-relative:text" o:gfxdata="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" strokecolor="#4579b8 [3044]">
+                <v:stroke endarrow="open"/>
+              </v:shape>
+            </w:pict>
+          </mc:Fallback>
+        </mc:AlternateContent>
+      </w:r>
+    </w:p>
+    <w:p>
+      <w:r>
+        <w:rPr>
+          <w:noProof/>
+          <w:lang w:eastAsia="zh-CN"/>
+        </w:rPr>
+        <mc:AlternateContent>
+          <mc:Choice Requires="wps">
+            <w:drawing>
+              <wp:anchor distT="0" distB="0" distL="114300" distR="114300" simplePos="0" relativeHeight="251772928" behindDoc="0" locked="0" layoutInCell="1" allowOverlap="1">
+                <wp:simplePos x="0" y="0"/>
+                <wp:positionH relativeFrom="column">
+                  <wp:posOffset>333375</wp:posOffset>
+                </wp:positionH>
+                <wp:positionV relativeFrom="paragraph">
+                  <wp:posOffset>270510</wp:posOffset>
+                </wp:positionV>
+                <wp:extent cx="2286000" cy="9525"/>
+                <wp:effectExtent l="0" t="76200" r="19050" b="104775"/>
+                <wp:wrapNone/>
+                <wp:docPr id="17" name="Straight Arrow Connector 17"/>
+                <wp:cNvGraphicFramePr/>
+                <a:graphic xmlns:a="http://schemas.openxmlformats.org/drawingml/2006/main">
+                  <a:graphicData uri="http://schemas.microsoft.com/office/word/2010/wordprocessingShape">
+                    <wps:wsp>
+                      <wps:cNvCnPr/>
+                      <wps:spPr>
+                        <a:xfrm flipV="1">
+                          <a:off x="0" y="0"/>
+                          <a:ext cx="2286000" cy="9525"/>
+                        </a:xfrm>
+                        <a:prstGeom prst="straightConnector1">
+                          <a:avLst/>
+                        </a:prstGeom>
+                        <a:ln>
+                          <a:tailEnd type="arrow"/>
+                        </a:ln>
+                      </wps:spPr>
+                      <wps:style>
+                        <a:lnRef idx="1">
+                          <a:schemeClr val="accent1"/>
+                        </a:lnRef>
+                        <a:fillRef idx="0">
+                          <a:schemeClr val="accent1"/>
+                        </a:fillRef>
+                        <a:effectRef idx="0">
+                          <a:schemeClr val="accent1"/>
+                        </a:effectRef>
+                        <a:fontRef idx="minor">
+                          <a:schemeClr val="tx1"/>
+                        </a:fontRef>
+                      </wps:style>
+                      <wps:bodyPr/>
+                    </wps:wsp>
+                  </a:graphicData>
+                </a:graphic>
+              </wp:anchor>
+            </w:drawing>
+          </mc:Choice>
+          <mc:Fallback>
+            <w:pict>
+              <v:shape id="Straight Arrow Connector 17" o:spid="_x0000_s1026" type="#_x0000_t32" style="position:absolute;margin-left:26.25pt;margin-top:21.3pt;width:180pt;height:.75pt;flip:y;z-index:251772928;visibility:visible;mso-wrap-style:square;mso-wrap-distance-left:9pt;mso-wrap-distance-top:0;mso-wrap-distance-right:9pt;mso-wrap-distance-bottom:0;mso-position-horizontal:absolute;mso-position-horizontal-relative:text;mso-position-vertical:absolute;mso-position-vertical-relative:text" o:gfxdata="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" strokecolor="#4579b8 [3044]">
+                <v:stroke endarrow="open"/>
+              </v:shape>
+            </w:pict>
+          </mc:Fallback>
+        </mc:AlternateContent>
+      </w:r>
+    </w:p>
     <w:p>
       <w:pPr>
         <w:rPr>
@@ -3410,6 +4396,7 @@
           <w:b/>
           <w:u w:val="single"/>
         </w:rPr>
+        <w:lastRenderedPageBreak/>
         <w:t>Phase II</w:t>
       </w:r>
     </w:p>
@@ -5804,6 +6791,7 @@
         </w:numPr>
       </w:pPr>
       <w:r>
+        <w:lastRenderedPageBreak/>
         <w:t>Not verifying uniqueness</w:t>
       </w:r>
     </w:p>
@@ -8512,7 +9500,7 @@
 </file>
 
 <file path=customXml/itemProps1.xml><?xml version="1.0" encoding="utf-8"?>
-<ds:datastoreItem xmlns:ds="http://schemas.openxmlformats.org/officeDocument/2006/customXml" ds:itemID="{BF3DFF10-52E4-405A-9C38-7834D1104F10}">
+<ds:datastoreItem xmlns:ds="http://schemas.openxmlformats.org/officeDocument/2006/customXml" ds:itemID="{AC95EA16-F677-4590-9CE1-83D17787056D}">
   <ds:schemaRefs>
     <ds:schemaRef ds:uri="http://schemas.openxmlformats.org/officeDocument/2006/bibliography"/>
   </ds:schemaRefs>

</xml_diff>